<commit_message>
Update buffer model documentation to include headroom pool in ingress buffer pool in accordance with PR #980
</commit_message>
<xml_diff>
--- a/doc/QOS/SAI-Proposal-buffers-Ver4.docx
+++ b/doc/QOS/SAI-Proposal-buffers-Ver4.docx
@@ -1,6 +1,6 @@
 
 <file path=word/document.xml><?xml version="1.0" encoding="utf-8"?>
-<w:document xmlns:wpc="http://schemas.microsoft.com/office/word/2010/wordprocessingCanvas" xmlns:mc="http://schemas.openxmlformats.org/markup-compatibility/2006" xmlns:o="urn:schemas-microsoft-com:office:office" xmlns:r="http://schemas.openxmlformats.org/officeDocument/2006/relationships" xmlns:m="http://schemas.openxmlformats.org/officeDocument/2006/math" xmlns:v="urn:schemas-microsoft-com:vml" xmlns:wp14="http://schemas.microsoft.com/office/word/2010/wordprocessingDrawing" xmlns:wp="http://schemas.openxmlformats.org/drawingml/2006/wordprocessingDrawing" xmlns:w10="urn:schemas-microsoft-com:office:word" xmlns:w="http://schemas.openxmlformats.org/wordprocessingml/2006/main" xmlns:w14="http://schemas.microsoft.com/office/word/2010/wordml" xmlns:w15="http://schemas.microsoft.com/office/word/2012/wordml" xmlns:wpg="http://schemas.microsoft.com/office/word/2010/wordprocessingGroup" xmlns:wpi="http://schemas.microsoft.com/office/word/2010/wordprocessingInk" xmlns:wne="http://schemas.microsoft.com/office/word/2006/wordml" xmlns:wps="http://schemas.microsoft.com/office/word/2010/wordprocessingShape" mc:Ignorable="w14 w15 wp14">
+<w:document xmlns:wpc="http://schemas.microsoft.com/office/word/2010/wordprocessingCanvas" xmlns:cx="http://schemas.microsoft.com/office/drawing/2014/chartex" xmlns:cx1="http://schemas.microsoft.com/office/drawing/2015/9/8/chartex" xmlns:cx2="http://schemas.microsoft.com/office/drawing/2015/10/21/chartex" xmlns:cx3="http://schemas.microsoft.com/office/drawing/2016/5/9/chartex" xmlns:cx4="http://schemas.microsoft.com/office/drawing/2016/5/10/chartex" xmlns:cx5="http://schemas.microsoft.com/office/drawing/2016/5/11/chartex" xmlns:cx6="http://schemas.microsoft.com/office/drawing/2016/5/12/chartex" xmlns:cx7="http://schemas.microsoft.com/office/drawing/2016/5/13/chartex" xmlns:cx8="http://schemas.microsoft.com/office/drawing/2016/5/14/chartex" xmlns:mc="http://schemas.openxmlformats.org/markup-compatibility/2006" xmlns:aink="http://schemas.microsoft.com/office/drawing/2016/ink" xmlns:am3d="http://schemas.microsoft.com/office/drawing/2017/model3d" xmlns:o="urn:schemas-microsoft-com:office:office" xmlns:r="http://schemas.openxmlformats.org/officeDocument/2006/relationships" xmlns:m="http://schemas.openxmlformats.org/officeDocument/2006/math" xmlns:v="urn:schemas-microsoft-com:vml" xmlns:wp14="http://schemas.microsoft.com/office/word/2010/wordprocessingDrawing" xmlns:wp="http://schemas.openxmlformats.org/drawingml/2006/wordprocessingDrawing" xmlns:w10="urn:schemas-microsoft-com:office:word" xmlns:w="http://schemas.openxmlformats.org/wordprocessingml/2006/main" xmlns:w14="http://schemas.microsoft.com/office/word/2010/wordml" xmlns:w15="http://schemas.microsoft.com/office/word/2012/wordml" xmlns:w16cid="http://schemas.microsoft.com/office/word/2016/wordml/cid" xmlns:w16se="http://schemas.microsoft.com/office/word/2015/wordml/symex" xmlns:wpg="http://schemas.microsoft.com/office/word/2010/wordprocessingGroup" xmlns:wpi="http://schemas.microsoft.com/office/word/2010/wordprocessingInk" xmlns:wne="http://schemas.microsoft.com/office/word/2006/wordml" xmlns:wps="http://schemas.microsoft.com/office/word/2010/wordprocessingShape" mc:Ignorable="w14 w15 w16se w16cid wp14">
   <w:body>
     <w:sdt>
       <w:sdtPr>
@@ -10,6 +10,7 @@
           <w:docPartUnique/>
         </w:docPartObj>
       </w:sdtPr>
+      <w:sdtEndPr/>
       <w:sdtContent>
         <w:p>
           <w:pPr>
@@ -406,12 +407,22 @@
                   </w:rPr>
                   <w:t>9.</w:t>
                 </w:r>
-                <w:r>
-                  <w:rPr>
-                    <w:b/>
-                  </w:rPr>
-                  <w:t>3</w:t>
-                </w:r>
+                <w:del w:id="0" w:author="Wenda Ni" w:date="2019-07-18T14:51:00Z">
+                  <w:r>
+                    <w:rPr>
+                      <w:b/>
+                    </w:rPr>
+                    <w:delText>3</w:delText>
+                  </w:r>
+                </w:del>
+                <w:ins w:id="1" w:author="Wenda Ni" w:date="2019-07-18T14:51:00Z">
+                  <w:r>
+                    <w:rPr>
+                      <w:b/>
+                    </w:rPr>
+                    <w:t>4</w:t>
+                  </w:r>
+                </w:ins>
               </w:p>
             </w:tc>
           </w:tr>
@@ -473,8 +484,6 @@
             <w:t>Contents</w:t>
           </w:r>
         </w:p>
-        <w:bookmarkStart w:id="0" w:name="_GoBack"/>
-        <w:bookmarkEnd w:id="0"/>
         <w:p>
           <w:pPr>
             <w:pStyle w:val="TOC1"/>
@@ -1859,8 +1868,12 @@
     <w:p>
       <w:pPr>
         <w:sectPr>
-          <w:headerReference w:type="default" r:id="rId13"/>
-          <w:footerReference w:type="default" r:id="rId14"/>
+          <w:headerReference w:type="even" r:id="rId13"/>
+          <w:headerReference w:type="default" r:id="rId14"/>
+          <w:footerReference w:type="even" r:id="rId15"/>
+          <w:footerReference w:type="default" r:id="rId16"/>
+          <w:headerReference w:type="first" r:id="rId17"/>
+          <w:footerReference w:type="first" r:id="rId18"/>
           <w:pgSz w:w="12240" w:h="15840"/>
           <w:pgMar w:top="1440" w:right="1440" w:bottom="1440" w:left="1440" w:header="720" w:footer="720" w:gutter="0"/>
           <w:pgNumType w:start="0"/>
@@ -1879,11 +1892,11 @@
         </w:numPr>
         <w:ind w:left="432" w:hanging="432"/>
       </w:pPr>
-      <w:bookmarkStart w:id="1" w:name="_Toc419926644"/>
+      <w:bookmarkStart w:id="2" w:name="_Toc419926644"/>
       <w:r>
         <w:t>List of Changes</w:t>
       </w:r>
-      <w:bookmarkEnd w:id="1"/>
+      <w:bookmarkEnd w:id="2"/>
     </w:p>
     <w:tbl>
       <w:tblPr>
@@ -2181,11 +2194,126 @@
           </w:p>
         </w:tc>
       </w:tr>
+      <w:tr>
+        <w:trPr>
+          <w:ins w:id="3" w:author="Wenda Ni" w:date="2019-07-18T14:51:00Z"/>
+        </w:trPr>
+        <w:tc>
+          <w:tcPr>
+            <w:cnfStyle w:val="001000000000" w:firstRow="0" w:lastRow="0" w:firstColumn="1" w:lastColumn="0" w:oddVBand="0" w:evenVBand="0" w:oddHBand="0" w:evenHBand="0" w:firstRowFirstColumn="0" w:firstRowLastColumn="0" w:lastRowFirstColumn="0" w:lastRowLastColumn="0"/>
+            <w:tcW w:w="1008" w:type="dxa"/>
+            <w:tcBorders>
+              <w:top w:val="single" w:sz="4" w:space="0" w:color="BDD6EE" w:themeColor="accent1" w:themeTint="66"/>
+              <w:left w:val="single" w:sz="4" w:space="0" w:color="BDD6EE" w:themeColor="accent1" w:themeTint="66"/>
+              <w:bottom w:val="single" w:sz="4" w:space="0" w:color="BDD6EE" w:themeColor="accent1" w:themeTint="66"/>
+              <w:right w:val="single" w:sz="4" w:space="0" w:color="BDD6EE" w:themeColor="accent1" w:themeTint="66"/>
+            </w:tcBorders>
+          </w:tcPr>
+          <w:p>
+            <w:pPr>
+              <w:rPr>
+                <w:ins w:id="4" w:author="Wenda Ni" w:date="2019-07-18T14:51:00Z"/>
+                <w:highlight w:val="yellow"/>
+              </w:rPr>
+            </w:pPr>
+            <w:ins w:id="5" w:author="Wenda Ni" w:date="2019-07-18T14:51:00Z">
+              <w:r>
+                <w:rPr>
+                  <w:highlight w:val="yellow"/>
+                </w:rPr>
+                <w:t>0.9.4</w:t>
+              </w:r>
+            </w:ins>
+          </w:p>
+        </w:tc>
+        <w:tc>
+          <w:tcPr>
+            <w:tcW w:w="4452" w:type="dxa"/>
+            <w:tcBorders>
+              <w:top w:val="single" w:sz="4" w:space="0" w:color="BDD6EE" w:themeColor="accent1" w:themeTint="66"/>
+              <w:left w:val="single" w:sz="4" w:space="0" w:color="BDD6EE" w:themeColor="accent1" w:themeTint="66"/>
+              <w:bottom w:val="single" w:sz="4" w:space="0" w:color="BDD6EE" w:themeColor="accent1" w:themeTint="66"/>
+              <w:right w:val="single" w:sz="4" w:space="0" w:color="BDD6EE" w:themeColor="accent1" w:themeTint="66"/>
+            </w:tcBorders>
+          </w:tcPr>
+          <w:p>
+            <w:pPr>
+              <w:cnfStyle w:val="000000000000" w:firstRow="0" w:lastRow="0" w:firstColumn="0" w:lastColumn="0" w:oddVBand="0" w:evenVBand="0" w:oddHBand="0" w:evenHBand="0" w:firstRowFirstColumn="0" w:firstRowLastColumn="0" w:lastRowFirstColumn="0" w:lastRowLastColumn="0"/>
+              <w:rPr>
+                <w:ins w:id="6" w:author="Wenda Ni" w:date="2019-07-18T14:51:00Z"/>
+              </w:rPr>
+            </w:pPr>
+            <w:ins w:id="7" w:author="Wenda Ni" w:date="2019-07-18T14:51:00Z">
+              <w:r>
+                <w:t>Update</w:t>
+              </w:r>
+            </w:ins>
+            <w:ins w:id="8" w:author="Wenda Ni" w:date="2019-07-18T14:52:00Z">
+              <w:r>
+                <w:t xml:space="preserve"> ingress pipe buffer allocation model</w:t>
+              </w:r>
+            </w:ins>
+          </w:p>
+        </w:tc>
+        <w:tc>
+          <w:tcPr>
+            <w:tcW w:w="2388" w:type="dxa"/>
+            <w:tcBorders>
+              <w:top w:val="single" w:sz="4" w:space="0" w:color="BDD6EE" w:themeColor="accent1" w:themeTint="66"/>
+              <w:left w:val="single" w:sz="4" w:space="0" w:color="BDD6EE" w:themeColor="accent1" w:themeTint="66"/>
+              <w:bottom w:val="single" w:sz="4" w:space="0" w:color="BDD6EE" w:themeColor="accent1" w:themeTint="66"/>
+              <w:right w:val="single" w:sz="4" w:space="0" w:color="BDD6EE" w:themeColor="accent1" w:themeTint="66"/>
+            </w:tcBorders>
+          </w:tcPr>
+          <w:p>
+            <w:pPr>
+              <w:cnfStyle w:val="000000000000" w:firstRow="0" w:lastRow="0" w:firstColumn="0" w:lastColumn="0" w:oddVBand="0" w:evenVBand="0" w:oddHBand="0" w:evenHBand="0" w:firstRowFirstColumn="0" w:firstRowLastColumn="0" w:lastRowFirstColumn="0" w:lastRowLastColumn="0"/>
+              <w:rPr>
+                <w:ins w:id="9" w:author="Wenda Ni" w:date="2019-07-18T14:51:00Z"/>
+              </w:rPr>
+            </w:pPr>
+            <w:ins w:id="10" w:author="Wenda Ni" w:date="2019-07-18T14:56:00Z">
+              <w:r>
+                <w:t>Wenda N</w:t>
+              </w:r>
+            </w:ins>
+            <w:ins w:id="11" w:author="Wenda Ni" w:date="2019-07-18T14:57:00Z">
+              <w:r>
+                <w:t>i</w:t>
+              </w:r>
+            </w:ins>
+          </w:p>
+        </w:tc>
+        <w:tc>
+          <w:tcPr>
+            <w:tcW w:w="1502" w:type="dxa"/>
+            <w:tcBorders>
+              <w:top w:val="single" w:sz="4" w:space="0" w:color="BDD6EE" w:themeColor="accent1" w:themeTint="66"/>
+              <w:left w:val="single" w:sz="4" w:space="0" w:color="BDD6EE" w:themeColor="accent1" w:themeTint="66"/>
+              <w:bottom w:val="single" w:sz="4" w:space="0" w:color="BDD6EE" w:themeColor="accent1" w:themeTint="66"/>
+              <w:right w:val="single" w:sz="4" w:space="0" w:color="BDD6EE" w:themeColor="accent1" w:themeTint="66"/>
+            </w:tcBorders>
+          </w:tcPr>
+          <w:p>
+            <w:pPr>
+              <w:cnfStyle w:val="000000000000" w:firstRow="0" w:lastRow="0" w:firstColumn="0" w:lastColumn="0" w:oddVBand="0" w:evenVBand="0" w:oddHBand="0" w:evenHBand="0" w:firstRowFirstColumn="0" w:firstRowLastColumn="0" w:lastRowFirstColumn="0" w:lastRowLastColumn="0"/>
+              <w:rPr>
+                <w:ins w:id="12" w:author="Wenda Ni" w:date="2019-07-18T14:51:00Z"/>
+              </w:rPr>
+            </w:pPr>
+            <w:ins w:id="13" w:author="Wenda Ni" w:date="2019-07-18T14:52:00Z">
+              <w:r>
+                <w:t>7/18/19</w:t>
+              </w:r>
+            </w:ins>
+          </w:p>
+        </w:tc>
+      </w:tr>
     </w:tbl>
     <w:p>
       <w:pPr>
         <w:sectPr>
-          <w:footerReference w:type="default" r:id="rId15"/>
+          <w:footerReference w:type="default" r:id="rId19"/>
           <w:pgSz w:w="12240" w:h="15840"/>
           <w:pgMar w:top="1440" w:right="1440" w:bottom="1440" w:left="1440" w:header="720" w:footer="720" w:gutter="0"/>
           <w:pgNumType w:fmt="lowerRoman" w:start="1"/>
@@ -2332,7 +2460,7 @@
         </w:rPr>
         <w:t xml:space="preserve"> 1.0), which is available at </w:t>
       </w:r>
-      <w:hyperlink r:id="rId16" w:history="1">
+      <w:hyperlink r:id="rId20" w:history="1">
         <w:r>
           <w:rPr>
             <w:rStyle w:val="Hyperlink"/>
@@ -2450,7 +2578,7 @@
         </w:rPr>
         <w:t xml:space="preserve">You can review the signed copies of the Open Web Foundation Agreement Version 1.0 for this Specification at </w:t>
       </w:r>
-      <w:hyperlink r:id="rId17" w:history="1">
+      <w:hyperlink r:id="rId21" w:history="1">
         <w:r>
           <w:rPr>
             <w:rStyle w:val="Hyperlink"/>
@@ -2492,56 +2620,22 @@
           <w:sz w:val="18"/>
           <w:szCs w:val="18"/>
         </w:rPr>
-        <w:t xml:space="preserve">Your use of this Specification may be subject to other third party rights. THIS SPECIFICATION IS PROVIDED "AS IS." The contributors expressly disclaim any warranties (express, implied, or otherwise), including implied warranties of merchantability, </w:t>
-      </w:r>
-      <w:proofErr w:type="spellStart"/>
-      <w:r>
-        <w:rPr>
-          <w:rFonts w:hint="eastAsia"/>
+        <w:t>Your use of this Specification may be subject to other third party rights. THIS SPECIFICATION IS PROVIDED "AS IS." The contributors expressly disclaim any warranties (express, implied, or otherwise), including implied warranties of merchantability, noninfringement, fitness for a particular purpose, or title, related to the Specification. The entire risk as to implementing or otherwise using the Specification is assumed by the Specification implementer and user. IN NO EVENT WILL ANY PARTY BE LIABLE TO ANY OTHER PARTY FOR LOST PROFITS OR ANY FORM OF INDIRECT, SPECIAL, INCIDENTAL, OR CONSEQUENTIAL DAMAGES OF ANY CHARACTER FROM ANY CAUSES OF ACTION OF ANY KIND WITH RESPECT TO THIS SPECIFICATION OR ITS GOVERNING AGREEMENT, WHETHER BASED ON BREACH OF CONTRACT, TORT (INCLUDING NEGLIGENCE), OR OTHERWISE, AND WHETHER OR NOT THE OTHER PARTY HAS BEEN ADVISED OF THE POSSIBILITY OF SUCH DAMAGE.</w:t>
+      </w:r>
+    </w:p>
+    <w:p>
+      <w:pPr>
+        <w:rPr>
           <w:sz w:val="18"/>
           <w:szCs w:val="18"/>
         </w:rPr>
-        <w:t>noninfringement</w:t>
-      </w:r>
-      <w:proofErr w:type="spellEnd"/>
-      <w:r>
-        <w:rPr>
-          <w:rFonts w:hint="eastAsia"/>
+      </w:pPr>
+      <w:r>
+        <w:rPr>
           <w:sz w:val="18"/>
           <w:szCs w:val="18"/>
         </w:rPr>
-        <w:t>, fitness for a particular purpose, or title, related to the Specification. The entire risk as to implementing or otherwise using the Specification is assumed by the Specification implementer and user. IN NO EVENT WILL ANY PARTY BE LIABLE TO ANY OTHER PARTY FOR LOST PROFITS OR ANY FORM OF INDIRECT, SPECIAL, INCIDENTAL, OR CONSEQUENTIAL DAMAGES OF ANY CHARACTER FROM ANY CAUSES OF ACTION OF ANY KIND WITH RESPECT TO THIS SPECIFICATION OR ITS GOVERNING AGREEMENT, WHETHER BASED ON BREACH OF CONTRACT, TORT (INCLUDING NEGLIGENCE), OR OTHERWISE, AND WHETHER OR NOT THE OTHER PARTY HAS BEEN ADVISED OF THE POSSIBILITY OF SUCH DAMAGE.</w:t>
-      </w:r>
-    </w:p>
-    <w:p>
-      <w:pPr>
-        <w:rPr>
-          <w:sz w:val="18"/>
-          <w:szCs w:val="18"/>
-        </w:rPr>
-      </w:pPr>
-      <w:r>
-        <w:rPr>
-          <w:sz w:val="18"/>
-          <w:szCs w:val="18"/>
-        </w:rPr>
-        <w:t xml:space="preserve">THE FOLLOWING IS A LIST OF MERELY REFERENCED TECHNOLOGY: Microprocessor technology, semiconductor manufacturing technology, operating system technology (including without limitation networking operating system technology), emulation technology, graphics technology, video technology, integrated circuit packaging technology and the like, compiler technologies, object oriented technology, optical/RF communications technology including chip I/O and driver technology, bus technology, memory chip technology (including, without limitation, NAND memory, NOR memory, resistive RAM (RRAM), seek scan probe (SSP) memory, nonvolatile memory (including without limitation, memory based on chalcogenide materials, phase change memory (PCM), one or more stacked layers of memory cells, embedded PCM memories, non-volatile cache memory, solid state drives, SRAM, embedded DRAM, </w:t>
-      </w:r>
-      <w:proofErr w:type="spellStart"/>
-      <w:r>
-        <w:rPr>
-          <w:sz w:val="18"/>
-          <w:szCs w:val="18"/>
-        </w:rPr>
-        <w:t>ferro</w:t>
-      </w:r>
-      <w:proofErr w:type="spellEnd"/>
-      <w:r>
-        <w:rPr>
-          <w:sz w:val="18"/>
-          <w:szCs w:val="18"/>
-        </w:rPr>
-        <w:t>-electric memory, and polymer memory)) and/or health-related and medical technology. IMPLEMENTATION OF THESE TECHNOLOGIES MAY BE SUBJECT TO THEIR OWN LEGAL TERMS.</w:t>
+        <w:t>THE FOLLOWING IS A LIST OF MERELY REFERENCED TECHNOLOGY: Microprocessor technology, semiconductor manufacturing technology, operating system technology (including without limitation networking operating system technology), emulation technology, graphics technology, video technology, integrated circuit packaging technology and the like, compiler technologies, object oriented technology, optical/RF communications technology including chip I/O and driver technology, bus technology, memory chip technology (including, without limitation, NAND memory, NOR memory, resistive RAM (RRAM), seek scan probe (SSP) memory, nonvolatile memory (including without limitation, memory based on chalcogenide materials, phase change memory (PCM), one or more stacked layers of memory cells, embedded PCM memories, non-volatile cache memory, solid state drives, SRAM, embedded DRAM, ferro-electric memory, and polymer memory)) and/or health-related and medical technology. IMPLEMENTATION OF THESE TECHNOLOGIES MAY BE SUBJECT TO THEIR OWN LEGAL TERMS.</w:t>
       </w:r>
     </w:p>
     <w:p>
@@ -2583,7 +2677,7 @@
       <w:pPr>
         <w:pStyle w:val="TOCHeading"/>
         <w:sectPr>
-          <w:footerReference w:type="default" r:id="rId18"/>
+          <w:footerReference w:type="default" r:id="rId22"/>
           <w:pgSz w:w="12240" w:h="15840"/>
           <w:pgMar w:top="1440" w:right="1440" w:bottom="1440" w:left="1440" w:header="720" w:footer="720" w:gutter="0"/>
           <w:pgNumType w:start="0"/>
@@ -2596,22 +2690,22 @@
       <w:pPr>
         <w:pStyle w:val="Heading1"/>
       </w:pPr>
-      <w:bookmarkStart w:id="2" w:name="_Toc419926645"/>
+      <w:bookmarkStart w:id="14" w:name="_Toc419926645"/>
       <w:r>
         <w:lastRenderedPageBreak/>
         <w:t>Overview</w:t>
       </w:r>
-      <w:bookmarkEnd w:id="2"/>
+      <w:bookmarkEnd w:id="14"/>
     </w:p>
     <w:p>
       <w:pPr>
         <w:pStyle w:val="Heading2"/>
       </w:pPr>
-      <w:bookmarkStart w:id="3" w:name="_Toc419926646"/>
+      <w:bookmarkStart w:id="15" w:name="_Toc419926646"/>
       <w:r>
         <w:t>Buffer pool</w:t>
       </w:r>
-      <w:bookmarkEnd w:id="3"/>
+      <w:bookmarkEnd w:id="15"/>
     </w:p>
     <w:p>
       <w:r>
@@ -2646,21 +2740,21 @@
       <w:pPr>
         <w:pStyle w:val="Heading2"/>
       </w:pPr>
-      <w:bookmarkStart w:id="4" w:name="_Toc419926647"/>
+      <w:bookmarkStart w:id="16" w:name="_Toc419926647"/>
       <w:r>
         <w:t>Ingress/Egress buffer allocation model</w:t>
       </w:r>
-      <w:bookmarkEnd w:id="4"/>
+      <w:bookmarkEnd w:id="16"/>
     </w:p>
     <w:p>
       <w:pPr>
         <w:pStyle w:val="Heading3"/>
       </w:pPr>
-      <w:bookmarkStart w:id="5" w:name="_Toc419926648"/>
+      <w:bookmarkStart w:id="17" w:name="_Toc419926648"/>
       <w:r>
         <w:t>Ingress pipe</w:t>
       </w:r>
-      <w:bookmarkEnd w:id="5"/>
+      <w:bookmarkEnd w:id="17"/>
       <w:r>
         <w:t xml:space="preserve"> </w:t>
       </w:r>
@@ -2675,7 +2769,7 @@
         <w:rPr>
           <w:rFonts w:cstheme="minorHAnsi"/>
         </w:rPr>
-        <w:object w:dxaOrig="12346" w:dyaOrig="7436" w14:anchorId="580D8DC7">
+        <w:object w:dxaOrig="12331" w:dyaOrig="7410" w14:anchorId="580D8DC7">
           <v:shapetype id="_x0000_t75" coordsize="21600,21600" o:spt="75" o:preferrelative="t" path="m@4@5l@4@11@9@11@9@5xe" filled="f" stroked="f">
             <v:stroke joinstyle="miter"/>
             <v:formulas>
@@ -2695,10 +2789,10 @@
             <v:path o:extrusionok="f" gradientshapeok="t" o:connecttype="rect"/>
             <o:lock v:ext="edit" aspectratio="t"/>
           </v:shapetype>
-          <v:shape id="_x0000_i1025" type="#_x0000_t75" style="width:508.5pt;height:305.25pt" o:ole="">
-            <v:imagedata r:id="rId19" o:title=""/>
+          <v:shape id="_x0000_i1041" type="#_x0000_t75" style="width:507.75pt;height:303.75pt" o:ole="">
+            <v:imagedata r:id="rId23" o:title=""/>
           </v:shape>
-          <o:OLEObject Type="Embed" ProgID="Visio.Drawing.11" ShapeID="_x0000_i1025" DrawAspect="Content" ObjectID="_1493668693" r:id="rId20"/>
+          <o:OLEObject Type="Embed" ProgID="Visio.Drawing.11" ShapeID="_x0000_i1041" DrawAspect="Content" ObjectID="_1624974363" r:id="rId24"/>
         </w:object>
       </w:r>
     </w:p>
@@ -2714,20 +2808,22 @@
         </w:rPr>
         <w:br w:type="page"/>
       </w:r>
+      <w:bookmarkStart w:id="18" w:name="_GoBack"/>
+      <w:bookmarkEnd w:id="18"/>
     </w:p>
     <w:p/>
     <w:p>
       <w:pPr>
         <w:pStyle w:val="Heading3"/>
       </w:pPr>
-      <w:bookmarkStart w:id="6" w:name="_Toc419926649"/>
+      <w:bookmarkStart w:id="19" w:name="_Toc419926649"/>
       <w:r>
         <w:t>E</w:t>
       </w:r>
       <w:r>
         <w:t>gress pipe</w:t>
       </w:r>
-      <w:bookmarkEnd w:id="6"/>
+      <w:bookmarkEnd w:id="19"/>
       <w:r>
         <w:t xml:space="preserve"> </w:t>
       </w:r>
@@ -2748,9 +2844,9 @@
         </w:rPr>
         <w:object w:dxaOrig="12346" w:dyaOrig="7436" w14:anchorId="6C32687E">
           <v:shape id="_x0000_i1026" type="#_x0000_t75" style="width:508.5pt;height:305.25pt" o:ole="">
-            <v:imagedata r:id="rId21" o:title=""/>
+            <v:imagedata r:id="rId25" o:title=""/>
           </v:shape>
-          <o:OLEObject Type="Embed" ProgID="Visio.Drawing.11" ShapeID="_x0000_i1026" DrawAspect="Content" ObjectID="_1493668694" r:id="rId22"/>
+          <o:OLEObject Type="Embed" ProgID="Visio.Drawing.11" ShapeID="_x0000_i1026" DrawAspect="Content" ObjectID="_1624974364" r:id="rId26"/>
         </w:object>
       </w:r>
     </w:p>
@@ -2759,12 +2855,12 @@
       <w:pPr>
         <w:pStyle w:val="Heading3"/>
       </w:pPr>
-      <w:bookmarkStart w:id="7" w:name="_Toc419926650"/>
+      <w:bookmarkStart w:id="20" w:name="_Toc419926650"/>
       <w:r>
         <w:lastRenderedPageBreak/>
         <w:t>Ingress and egress buffer admission rule</w:t>
       </w:r>
-      <w:bookmarkEnd w:id="7"/>
+      <w:bookmarkEnd w:id="20"/>
     </w:p>
     <w:p>
       <w:pPr>
@@ -2780,9 +2876,9 @@
       <w:r>
         <w:object w:dxaOrig="28843" w:dyaOrig="13397" w14:anchorId="27750867">
           <v:shape id="_x0000_i1027" type="#_x0000_t75" style="width:543.75pt;height:254.25pt" o:ole="">
-            <v:imagedata r:id="rId23" o:title=""/>
+            <v:imagedata r:id="rId27" o:title=""/>
           </v:shape>
-          <o:OLEObject Type="Embed" ProgID="Visio.Drawing.11" ShapeID="_x0000_i1027" DrawAspect="Content" ObjectID="_1493668695" r:id="rId24"/>
+          <o:OLEObject Type="Embed" ProgID="Visio.Drawing.11" ShapeID="_x0000_i1027" DrawAspect="Content" ObjectID="_1624974365" r:id="rId28"/>
         </w:object>
       </w:r>
     </w:p>
@@ -2790,7 +2886,7 @@
       <w:pPr>
         <w:pStyle w:val="Heading3"/>
       </w:pPr>
-      <w:bookmarkStart w:id="8" w:name="_Toc419926651"/>
+      <w:bookmarkStart w:id="21" w:name="_Toc419926651"/>
       <w:r>
         <w:t xml:space="preserve">XON/XOFF </w:t>
       </w:r>
@@ -2800,7 +2896,7 @@
       <w:r>
         <w:t>eneration model</w:t>
       </w:r>
-      <w:bookmarkEnd w:id="8"/>
+      <w:bookmarkEnd w:id="21"/>
     </w:p>
     <w:p/>
     <w:p>
@@ -2899,10 +2995,10 @@
     <w:p>
       <w:r>
         <w:object w:dxaOrig="10365" w:dyaOrig="1771" w14:anchorId="2448EB07">
-          <v:shape id="_x0000_i1028" type="#_x0000_t75" style="width:467.25pt;height:80.25pt" o:ole="">
-            <v:imagedata r:id="rId25" o:title=""/>
+          <v:shape id="_x0000_i1028" type="#_x0000_t75" style="width:467.25pt;height:79.5pt" o:ole="">
+            <v:imagedata r:id="rId29" o:title=""/>
           </v:shape>
-          <o:OLEObject Type="Embed" ProgID="Visio.Drawing.15" ShapeID="_x0000_i1028" DrawAspect="Content" ObjectID="_1493668696" r:id="rId26"/>
+          <o:OLEObject Type="Embed" ProgID="Visio.Drawing.15" ShapeID="_x0000_i1028" DrawAspect="Content" ObjectID="_1624974366" r:id="rId30"/>
         </w:object>
       </w:r>
     </w:p>
@@ -2911,11 +3007,11 @@
       <w:pPr>
         <w:pStyle w:val="Heading1"/>
       </w:pPr>
-      <w:bookmarkStart w:id="9" w:name="_Toc419926652"/>
+      <w:bookmarkStart w:id="22" w:name="_Toc419926652"/>
       <w:r>
         <w:t>SAI model</w:t>
       </w:r>
-      <w:bookmarkEnd w:id="9"/>
+      <w:bookmarkEnd w:id="22"/>
       <w:r>
         <w:t xml:space="preserve"> </w:t>
       </w:r>
@@ -2991,10 +3087,10 @@
           <w:rFonts w:asciiTheme="minorHAnsi" w:hAnsiTheme="minorHAnsi" w:cstheme="minorHAnsi"/>
         </w:rPr>
         <w:object w:dxaOrig="15998" w:dyaOrig="10334" w14:anchorId="6EA7039B">
-          <v:shape id="_x0000_i1029" type="#_x0000_t75" style="width:502.5pt;height:325.5pt" o:ole="">
-            <v:imagedata r:id="rId27" o:title=""/>
+          <v:shape id="_x0000_i1029" type="#_x0000_t75" style="width:502.5pt;height:324.75pt" o:ole="">
+            <v:imagedata r:id="rId31" o:title=""/>
           </v:shape>
-          <o:OLEObject Type="Embed" ProgID="Visio.Drawing.11" ShapeID="_x0000_i1029" DrawAspect="Content" ObjectID="_1493668697" r:id="rId28"/>
+          <o:OLEObject Type="Embed" ProgID="Visio.Drawing.11" ShapeID="_x0000_i1029" DrawAspect="Content" ObjectID="_1624974367" r:id="rId32"/>
         </w:object>
       </w:r>
     </w:p>
@@ -3010,22 +3106,22 @@
       <w:pPr>
         <w:pStyle w:val="Heading1"/>
       </w:pPr>
-      <w:bookmarkStart w:id="10" w:name="_Toc419926653"/>
+      <w:bookmarkStart w:id="23" w:name="_Toc419926653"/>
       <w:r>
         <w:t>Specification</w:t>
       </w:r>
-      <w:bookmarkEnd w:id="10"/>
+      <w:bookmarkEnd w:id="23"/>
     </w:p>
     <w:p/>
     <w:p>
       <w:pPr>
         <w:pStyle w:val="Heading2"/>
       </w:pPr>
-      <w:bookmarkStart w:id="11" w:name="_Toc419926654"/>
+      <w:bookmarkStart w:id="24" w:name="_Toc419926654"/>
       <w:r>
         <w:t>New switch attributes</w:t>
       </w:r>
-      <w:bookmarkEnd w:id="11"/>
+      <w:bookmarkEnd w:id="24"/>
       <w:r>
         <w:t xml:space="preserve">  </w:t>
       </w:r>
@@ -3199,11 +3295,11 @@
       <w:pPr>
         <w:pStyle w:val="Heading2"/>
       </w:pPr>
-      <w:bookmarkStart w:id="12" w:name="_Toc419926655"/>
+      <w:bookmarkStart w:id="25" w:name="_Toc419926655"/>
       <w:r>
         <w:t>New port attributes</w:t>
       </w:r>
-      <w:bookmarkEnd w:id="12"/>
+      <w:bookmarkEnd w:id="25"/>
       <w:r>
         <w:t xml:space="preserve">  </w:t>
       </w:r>
@@ -3290,7 +3386,6 @@
         <w:pStyle w:val="code"/>
       </w:pPr>
       <w:r>
-        <w:lastRenderedPageBreak/>
         <w:t>SAI_</w:t>
       </w:r>
       <w:r>
@@ -3394,7 +3489,7 @@
           <w:numId w:val="17"/>
         </w:numPr>
       </w:pPr>
-      <w:bookmarkStart w:id="13" w:name="_Toc419926656"/>
+      <w:bookmarkStart w:id="26" w:name="_Toc419926656"/>
       <w:r>
         <w:t xml:space="preserve">Ingress priority </w:t>
       </w:r>
@@ -3407,7 +3502,7 @@
       <w:r>
         <w:t xml:space="preserve"> configuration</w:t>
       </w:r>
-      <w:bookmarkEnd w:id="13"/>
+      <w:bookmarkEnd w:id="26"/>
       <w:r>
         <w:t xml:space="preserve"> </w:t>
       </w:r>
@@ -4063,8 +4158,9 @@
       <w:pPr>
         <w:pStyle w:val="Heading2"/>
       </w:pPr>
-      <w:bookmarkStart w:id="14" w:name="_Toc419926657"/>
-      <w:r>
+      <w:bookmarkStart w:id="27" w:name="_Toc419926657"/>
+      <w:r>
+        <w:lastRenderedPageBreak/>
         <w:t xml:space="preserve">Buffer </w:t>
       </w:r>
       <w:r>
@@ -4073,7 +4169,7 @@
       <w:r>
         <w:t xml:space="preserve"> configuration</w:t>
       </w:r>
-      <w:bookmarkEnd w:id="14"/>
+      <w:bookmarkEnd w:id="27"/>
       <w:r>
         <w:t xml:space="preserve"> </w:t>
       </w:r>
@@ -5195,23 +5291,23 @@
           <w:noProof/>
           <w:sz w:val="18"/>
         </w:rPr>
+        <w:t xml:space="preserve">    _In_ uint32_t attr_count,</w:t>
+      </w:r>
+    </w:p>
+    <w:p>
+      <w:pPr>
+        <w:pStyle w:val="code"/>
+      </w:pPr>
+      <w:r>
+        <w:t xml:space="preserve">    _In_ const sai_attribute_t *attr_list</w:t>
+      </w:r>
+    </w:p>
+    <w:p>
+      <w:pPr>
+        <w:pStyle w:val="code"/>
+      </w:pPr>
+      <w:r>
         <w:lastRenderedPageBreak/>
-        <w:t xml:space="preserve">    _In_ uint32_t attr_count,</w:t>
-      </w:r>
-    </w:p>
-    <w:p>
-      <w:pPr>
-        <w:pStyle w:val="code"/>
-      </w:pPr>
-      <w:r>
-        <w:t xml:space="preserve">    _In_ const sai_attribute_t *attr_list</w:t>
-      </w:r>
-    </w:p>
-    <w:p>
-      <w:pPr>
-        <w:pStyle w:val="code"/>
-      </w:pPr>
-      <w:r>
         <w:t>);</w:t>
       </w:r>
     </w:p>
@@ -5912,64 +6008,64 @@
       <w:pPr>
         <w:pStyle w:val="Heading3"/>
       </w:pPr>
-      <w:bookmarkStart w:id="15" w:name="_Toc419926658"/>
+      <w:bookmarkStart w:id="28" w:name="_Toc419926658"/>
+      <w:r>
+        <w:t xml:space="preserve">Buffer </w:t>
+      </w:r>
+      <w:r>
+        <w:t>profile configuration</w:t>
+      </w:r>
+      <w:bookmarkEnd w:id="28"/>
+      <w:r>
+        <w:t xml:space="preserve"> </w:t>
+      </w:r>
+    </w:p>
+    <w:p>
+      <w:pPr>
+        <w:pStyle w:val="code"/>
+        <w:rPr>
+          <w:bCs/>
+        </w:rPr>
+      </w:pPr>
+    </w:p>
+    <w:p>
+      <w:pPr>
+        <w:pStyle w:val="code"/>
+      </w:pPr>
+      <w:r>
+        <w:t xml:space="preserve">typedef </w:t>
+      </w:r>
+      <w:r>
+        <w:t>enum _</w:t>
+      </w:r>
+      <w:r>
+        <w:t>sai</w:t>
+      </w:r>
+      <w:r>
+        <w:t>_</w:t>
+      </w:r>
+      <w:r>
+        <w:t>b</w:t>
+      </w:r>
+      <w:r>
+        <w:t>uffer_</w:t>
+      </w:r>
+      <w:r>
+        <w:t>profile_</w:t>
+      </w:r>
+      <w:r>
+        <w:t>attr</w:t>
+      </w:r>
+      <w:r>
+        <w:t xml:space="preserve">_t </w:t>
+      </w:r>
+    </w:p>
+    <w:p>
+      <w:pPr>
+        <w:pStyle w:val="code"/>
+      </w:pPr>
       <w:r>
         <w:lastRenderedPageBreak/>
-        <w:t xml:space="preserve">Buffer </w:t>
-      </w:r>
-      <w:r>
-        <w:t>profile configuration</w:t>
-      </w:r>
-      <w:bookmarkEnd w:id="15"/>
-      <w:r>
-        <w:t xml:space="preserve"> </w:t>
-      </w:r>
-    </w:p>
-    <w:p>
-      <w:pPr>
-        <w:pStyle w:val="code"/>
-        <w:rPr>
-          <w:bCs/>
-        </w:rPr>
-      </w:pPr>
-    </w:p>
-    <w:p>
-      <w:pPr>
-        <w:pStyle w:val="code"/>
-      </w:pPr>
-      <w:r>
-        <w:t xml:space="preserve">typedef </w:t>
-      </w:r>
-      <w:r>
-        <w:t>enum _</w:t>
-      </w:r>
-      <w:r>
-        <w:t>sai</w:t>
-      </w:r>
-      <w:r>
-        <w:t>_</w:t>
-      </w:r>
-      <w:r>
-        <w:t>b</w:t>
-      </w:r>
-      <w:r>
-        <w:t>uffer_</w:t>
-      </w:r>
-      <w:r>
-        <w:t>profile_</w:t>
-      </w:r>
-      <w:r>
-        <w:t>attr</w:t>
-      </w:r>
-      <w:r>
-        <w:t xml:space="preserve">_t </w:t>
-      </w:r>
-    </w:p>
-    <w:p>
-      <w:pPr>
-        <w:pStyle w:val="code"/>
-      </w:pPr>
-      <w:r>
         <w:t>{</w:t>
       </w:r>
     </w:p>
@@ -7132,6 +7228,7 @@
         <w:pStyle w:val="code"/>
       </w:pPr>
       <w:r>
+        <w:lastRenderedPageBreak/>
         <w:t>*</w:t>
       </w:r>
     </w:p>
@@ -7796,14 +7893,14 @@
       <w:pPr>
         <w:pStyle w:val="Heading2"/>
       </w:pPr>
-      <w:bookmarkStart w:id="16" w:name="_Toc419926659"/>
+      <w:bookmarkStart w:id="29" w:name="_Toc419926659"/>
       <w:r>
         <w:t>Buffer function Summa</w:t>
       </w:r>
       <w:r>
         <w:t>ry</w:t>
       </w:r>
-      <w:bookmarkEnd w:id="16"/>
+      <w:bookmarkEnd w:id="29"/>
       <w:r>
         <w:t xml:space="preserve"> </w:t>
       </w:r>
@@ -7961,14 +8058,218 @@
         <w:ind w:firstLine="405"/>
       </w:pPr>
       <w:r>
+        <w:t>sai_</w:t>
+      </w:r>
+      <w:r>
+        <w:t>get_buffer_</w:t>
+      </w:r>
+      <w:r>
+        <w:t>pool_</w:t>
+      </w:r>
+      <w:r>
+        <w:t>attr_</w:t>
+      </w:r>
+      <w:r>
+        <w:t>fn</w:t>
+      </w:r>
+      <w:r>
+        <w:t xml:space="preserve">  </w:t>
+      </w:r>
+      <w:r>
+        <w:t xml:space="preserve">          get_buffer_</w:t>
+      </w:r>
+      <w:r>
+        <w:t>pool_</w:t>
+      </w:r>
+      <w:r>
+        <w:t>attr;</w:t>
+      </w:r>
+    </w:p>
+    <w:p>
+      <w:pPr>
+        <w:pStyle w:val="code"/>
+        <w:ind w:firstLine="405"/>
+      </w:pPr>
+      <w:r>
+        <w:t>sai_set_ingress_</w:t>
+      </w:r>
+      <w:r>
+        <w:t>prior</w:t>
+      </w:r>
+      <w:r>
+        <w:t>i</w:t>
+      </w:r>
+      <w:r>
+        <w:t>ty_group</w:t>
+      </w:r>
+      <w:r>
+        <w:t>_</w:t>
+      </w:r>
+      <w:r>
+        <w:t>attr_fn</w:t>
+      </w:r>
+      <w:r>
+        <w:t xml:space="preserve"> </w:t>
+      </w:r>
+      <w:r>
+        <w:t>set_ingress_</w:t>
+      </w:r>
+      <w:r>
+        <w:t>priority_group</w:t>
+      </w:r>
+      <w:r>
+        <w:t>_attr;</w:t>
+      </w:r>
+    </w:p>
+    <w:p>
+      <w:pPr>
+        <w:pStyle w:val="code"/>
+        <w:ind w:firstLine="405"/>
+      </w:pPr>
+      <w:r>
+        <w:t>sai_get_</w:t>
+      </w:r>
+      <w:r>
+        <w:t>ingress_prior</w:t>
+      </w:r>
+      <w:r>
+        <w:t>i</w:t>
+      </w:r>
+      <w:r>
+        <w:t>ty_group</w:t>
+      </w:r>
+      <w:r>
+        <w:t>_</w:t>
+      </w:r>
+      <w:r>
+        <w:t>attr_fn</w:t>
+      </w:r>
+      <w:r>
+        <w:t xml:space="preserve"> get_ingress_</w:t>
+      </w:r>
+      <w:r>
+        <w:t>priority_group</w:t>
+      </w:r>
+      <w:r>
+        <w:t>_attr;</w:t>
+      </w:r>
+    </w:p>
+    <w:p>
+      <w:pPr>
+        <w:pStyle w:val="code"/>
+      </w:pPr>
+      <w:r>
+        <w:t xml:space="preserve">    sai_create</w:t>
+      </w:r>
+      <w:r>
+        <w:t>_</w:t>
+      </w:r>
+      <w:r>
+        <w:t>buffer</w:t>
+      </w:r>
+      <w:r>
+        <w:t>_pro</w:t>
+      </w:r>
+      <w:r>
+        <w:t>file</w:t>
+      </w:r>
+      <w:r>
+        <w:t>_fn</w:t>
+      </w:r>
+      <w:r>
+        <w:t xml:space="preserve"> </w:t>
+      </w:r>
+      <w:r>
+        <w:t xml:space="preserve"> </w:t>
+      </w:r>
+      <w:r>
+        <w:t xml:space="preserve">    </w:t>
+      </w:r>
+      <w:r>
+        <w:t xml:space="preserve">   </w:t>
+      </w:r>
+      <w:r>
+        <w:t xml:space="preserve"> </w:t>
+      </w:r>
+      <w:r>
+        <w:t xml:space="preserve"> </w:t>
+      </w:r>
+      <w:r>
+        <w:t>c</w:t>
+      </w:r>
+      <w:r>
+        <w:t>reate</w:t>
+      </w:r>
+      <w:r>
+        <w:t>_buffer</w:t>
+      </w:r>
+      <w:r>
+        <w:t>_profile</w:t>
+      </w:r>
+      <w:r>
+        <w:t>;</w:t>
+      </w:r>
+    </w:p>
+    <w:p>
+      <w:pPr>
+        <w:pStyle w:val="code"/>
+      </w:pPr>
+      <w:r>
         <w:lastRenderedPageBreak/>
+        <w:t xml:space="preserve">    </w:t>
+      </w:r>
+      <w:r>
+        <w:t>sai_remove_</w:t>
+      </w:r>
+      <w:r>
+        <w:t>buffer_</w:t>
+      </w:r>
+      <w:r>
+        <w:t>profile</w:t>
+      </w:r>
+      <w:r>
+        <w:t>_</w:t>
+      </w:r>
+      <w:r>
+        <w:t>fn</w:t>
+      </w:r>
+      <w:r>
+        <w:t xml:space="preserve">    </w:t>
+      </w:r>
+      <w:r>
+        <w:t xml:space="preserve">      </w:t>
+      </w:r>
+      <w:r>
+        <w:t xml:space="preserve"> </w:t>
+      </w:r>
+      <w:r>
+        <w:t>remove</w:t>
+      </w:r>
+      <w:r>
+        <w:t>_buffer</w:t>
+      </w:r>
+      <w:r>
+        <w:t>_profile</w:t>
+      </w:r>
+      <w:r>
+        <w:t>;</w:t>
+      </w:r>
+    </w:p>
+    <w:p>
+      <w:pPr>
+        <w:pStyle w:val="code"/>
+      </w:pPr>
+      <w:r>
+        <w:t xml:space="preserve">    </w:t>
+      </w:r>
+      <w:r>
         <w:t>sai_</w:t>
       </w:r>
       <w:r>
-        <w:t>get_buffer_</w:t>
-      </w:r>
-      <w:r>
-        <w:t>pool_</w:t>
+        <w:t>set_buffer_</w:t>
+      </w:r>
+      <w:r>
+        <w:t>profile_</w:t>
       </w:r>
       <w:r>
         <w:t>attr_</w:t>
@@ -7977,13 +8278,19 @@
         <w:t>fn</w:t>
       </w:r>
       <w:r>
-        <w:t xml:space="preserve">  </w:t>
-      </w:r>
-      <w:r>
-        <w:t xml:space="preserve">          get_buffer_</w:t>
-      </w:r>
-      <w:r>
-        <w:t>pool_</w:t>
+        <w:t xml:space="preserve"> </w:t>
+      </w:r>
+      <w:r>
+        <w:t xml:space="preserve">        </w:t>
+      </w:r>
+      <w:r>
+        <w:t>set</w:t>
+      </w:r>
+      <w:r>
+        <w:t>_buffer_</w:t>
+      </w:r>
+      <w:r>
+        <w:t>profile_</w:t>
       </w:r>
       <w:r>
         <w:t>attr;</w:t>
@@ -7992,288 +8299,78 @@
     <w:p>
       <w:pPr>
         <w:pStyle w:val="code"/>
-        <w:ind w:firstLine="405"/>
-      </w:pPr>
-      <w:r>
-        <w:t>sai_set_ingress_</w:t>
-      </w:r>
-      <w:r>
-        <w:t>prior</w:t>
-      </w:r>
-      <w:r>
-        <w:t>i</w:t>
-      </w:r>
-      <w:r>
-        <w:t>ty_group</w:t>
-      </w:r>
-      <w:r>
-        <w:t>_</w:t>
-      </w:r>
-      <w:r>
-        <w:t>attr_fn</w:t>
+        <w:rPr>
+          <w:highlight w:val="yellow"/>
+        </w:rPr>
+      </w:pPr>
+      <w:r>
+        <w:t xml:space="preserve">    </w:t>
+      </w:r>
+      <w:r>
+        <w:t>sai_</w:t>
+      </w:r>
+      <w:r>
+        <w:t>get_</w:t>
+      </w:r>
+      <w:r>
+        <w:t>buffer_</w:t>
+      </w:r>
+      <w:r>
+        <w:t>profile_</w:t>
+      </w:r>
+      <w:r>
+        <w:t>attr_</w:t>
+      </w:r>
+      <w:r>
+        <w:t>fn</w:t>
       </w:r>
       <w:r>
         <w:t xml:space="preserve"> </w:t>
       </w:r>
       <w:r>
-        <w:t>set_ingress_</w:t>
-      </w:r>
-      <w:r>
-        <w:t>priority_group</w:t>
-      </w:r>
-      <w:r>
-        <w:t>_attr;</w:t>
-      </w:r>
-    </w:p>
-    <w:p>
-      <w:pPr>
-        <w:pStyle w:val="code"/>
-        <w:ind w:firstLine="405"/>
-      </w:pPr>
-      <w:r>
-        <w:t>sai_get_</w:t>
-      </w:r>
-      <w:r>
-        <w:t>ingress_prior</w:t>
-      </w:r>
-      <w:r>
-        <w:t>i</w:t>
-      </w:r>
-      <w:r>
-        <w:t>ty_group</w:t>
-      </w:r>
-      <w:r>
-        <w:t>_</w:t>
-      </w:r>
-      <w:r>
-        <w:t>attr_fn</w:t>
-      </w:r>
-      <w:r>
-        <w:t xml:space="preserve"> get_ingress_</w:t>
-      </w:r>
-      <w:r>
-        <w:t>priority_group</w:t>
-      </w:r>
-      <w:r>
-        <w:t>_attr;</w:t>
-      </w:r>
-    </w:p>
-    <w:p>
-      <w:pPr>
-        <w:pStyle w:val="code"/>
-      </w:pPr>
-      <w:r>
-        <w:t xml:space="preserve">    sai_create</w:t>
-      </w:r>
-      <w:r>
-        <w:t>_</w:t>
-      </w:r>
-      <w:r>
+        <w:t xml:space="preserve">        </w:t>
+      </w:r>
+      <w:r>
+        <w:t>get</w:t>
+      </w:r>
+      <w:r>
+        <w:t>_buffer_</w:t>
+      </w:r>
+      <w:r>
+        <w:t>profile_</w:t>
+      </w:r>
+      <w:r>
+        <w:t>attr;</w:t>
+      </w:r>
+    </w:p>
+    <w:p>
+      <w:pPr>
+        <w:pStyle w:val="code"/>
+      </w:pPr>
+      <w:r>
+        <w:t xml:space="preserve">} </w:t>
+      </w:r>
+      <w:r>
+        <w:rPr>
+          <w:bCs/>
+        </w:rPr>
+        <w:t>sai_</w:t>
+      </w:r>
+      <w:r>
+        <w:rPr>
+          <w:bCs/>
+        </w:rPr>
         <w:t>buffer</w:t>
       </w:r>
       <w:r>
-        <w:t>_pro</w:t>
-      </w:r>
-      <w:r>
-        <w:t>file</w:t>
-      </w:r>
-      <w:r>
-        <w:t>_fn</w:t>
-      </w:r>
-      <w:r>
-        <w:t xml:space="preserve"> </w:t>
-      </w:r>
-      <w:r>
-        <w:t xml:space="preserve"> </w:t>
-      </w:r>
-      <w:r>
-        <w:t xml:space="preserve">    </w:t>
-      </w:r>
-      <w:r>
-        <w:t xml:space="preserve">   </w:t>
-      </w:r>
-      <w:r>
-        <w:t xml:space="preserve"> </w:t>
-      </w:r>
-      <w:r>
-        <w:t xml:space="preserve"> </w:t>
-      </w:r>
-      <w:r>
-        <w:t>c</w:t>
-      </w:r>
-      <w:r>
-        <w:t>reate</w:t>
-      </w:r>
-      <w:r>
-        <w:t>_buffer</w:t>
-      </w:r>
-      <w:r>
-        <w:t>_profile</w:t>
-      </w:r>
-      <w:r>
-        <w:t>;</w:t>
-      </w:r>
-    </w:p>
-    <w:p>
-      <w:pPr>
-        <w:pStyle w:val="code"/>
-      </w:pPr>
-      <w:r>
-        <w:t xml:space="preserve">    </w:t>
-      </w:r>
-      <w:r>
-        <w:t>sai_remove_</w:t>
-      </w:r>
-      <w:r>
-        <w:t>buffer_</w:t>
-      </w:r>
-      <w:r>
-        <w:t>profile</w:t>
-      </w:r>
-      <w:r>
-        <w:t>_</w:t>
-      </w:r>
-      <w:r>
-        <w:t>fn</w:t>
-      </w:r>
-      <w:r>
-        <w:t xml:space="preserve">    </w:t>
-      </w:r>
-      <w:r>
-        <w:t xml:space="preserve">      </w:t>
-      </w:r>
-      <w:r>
-        <w:t xml:space="preserve"> </w:t>
-      </w:r>
-      <w:r>
-        <w:t>remove</w:t>
-      </w:r>
-      <w:r>
-        <w:t>_buffer</w:t>
-      </w:r>
-      <w:r>
-        <w:t>_profile</w:t>
-      </w:r>
-      <w:r>
-        <w:t>;</w:t>
-      </w:r>
-    </w:p>
-    <w:p>
-      <w:pPr>
-        <w:pStyle w:val="code"/>
-      </w:pPr>
-      <w:r>
-        <w:t xml:space="preserve">    </w:t>
-      </w:r>
-      <w:r>
-        <w:t>sai_</w:t>
-      </w:r>
-      <w:r>
-        <w:t>set_buffer_</w:t>
-      </w:r>
-      <w:r>
-        <w:t>profile_</w:t>
-      </w:r>
-      <w:r>
-        <w:t>attr_</w:t>
-      </w:r>
-      <w:r>
-        <w:t>fn</w:t>
-      </w:r>
-      <w:r>
-        <w:t xml:space="preserve"> </w:t>
-      </w:r>
-      <w:r>
-        <w:t xml:space="preserve">        </w:t>
-      </w:r>
-      <w:r>
-        <w:t>set</w:t>
-      </w:r>
-      <w:r>
-        <w:t>_buffer_</w:t>
-      </w:r>
-      <w:r>
-        <w:t>profile_</w:t>
-      </w:r>
-      <w:r>
-        <w:t>attr;</w:t>
-      </w:r>
-    </w:p>
-    <w:p>
-      <w:pPr>
-        <w:pStyle w:val="code"/>
-        <w:rPr>
-          <w:highlight w:val="yellow"/>
-        </w:rPr>
-      </w:pPr>
-      <w:r>
-        <w:t xml:space="preserve">    </w:t>
-      </w:r>
-      <w:r>
-        <w:t>sai_</w:t>
-      </w:r>
-      <w:r>
-        <w:t>get_</w:t>
-      </w:r>
-      <w:r>
-        <w:t>buffer_</w:t>
-      </w:r>
-      <w:r>
-        <w:t>profile_</w:t>
-      </w:r>
-      <w:r>
-        <w:t>attr_</w:t>
-      </w:r>
-      <w:r>
-        <w:t>fn</w:t>
-      </w:r>
-      <w:r>
-        <w:t xml:space="preserve"> </w:t>
-      </w:r>
-      <w:r>
-        <w:t xml:space="preserve">        </w:t>
-      </w:r>
-      <w:r>
-        <w:t>get</w:t>
-      </w:r>
-      <w:r>
-        <w:t>_buffer_</w:t>
-      </w:r>
-      <w:r>
-        <w:t>profile_</w:t>
-      </w:r>
-      <w:r>
-        <w:t>attr;</w:t>
-      </w:r>
-    </w:p>
-    <w:p>
-      <w:pPr>
-        <w:pStyle w:val="code"/>
-      </w:pPr>
-      <w:r>
-        <w:t xml:space="preserve">} </w:t>
-      </w:r>
-      <w:r>
         <w:rPr>
           <w:bCs/>
         </w:rPr>
-        <w:t>sai_</w:t>
-      </w:r>
-      <w:r>
-        <w:rPr>
-          <w:bCs/>
-        </w:rPr>
-        <w:t>buffer</w:t>
-      </w:r>
-      <w:r>
-        <w:rPr>
-          <w:bCs/>
-        </w:rPr>
         <w:t>_api_t;</w:t>
       </w:r>
     </w:p>
     <w:sectPr>
-      <w:footerReference w:type="default" r:id="rId29"/>
+      <w:footerReference w:type="default" r:id="rId33"/>
       <w:pgSz w:w="12240" w:h="15840"/>
       <w:pgMar w:top="1440" w:right="1440" w:bottom="1440" w:left="1440" w:header="720" w:footer="720" w:gutter="0"/>
       <w:pgNumType w:start="1"/>
@@ -8285,7 +8382,7 @@
 </file>
 
 <file path=word/endnotes.xml><?xml version="1.0" encoding="utf-8"?>
-<w:endnotes xmlns:wpc="http://schemas.microsoft.com/office/word/2010/wordprocessingCanvas" xmlns:mc="http://schemas.openxmlformats.org/markup-compatibility/2006" xmlns:o="urn:schemas-microsoft-com:office:office" xmlns:r="http://schemas.openxmlformats.org/officeDocument/2006/relationships" xmlns:m="http://schemas.openxmlformats.org/officeDocument/2006/math" xmlns:v="urn:schemas-microsoft-com:vml" xmlns:wp14="http://schemas.microsoft.com/office/word/2010/wordprocessingDrawing" xmlns:wp="http://schemas.openxmlformats.org/drawingml/2006/wordprocessingDrawing" xmlns:w10="urn:schemas-microsoft-com:office:word" xmlns:w="http://schemas.openxmlformats.org/wordprocessingml/2006/main" xmlns:w14="http://schemas.microsoft.com/office/word/2010/wordml" xmlns:w15="http://schemas.microsoft.com/office/word/2012/wordml" xmlns:wpg="http://schemas.microsoft.com/office/word/2010/wordprocessingGroup" xmlns:wpi="http://schemas.microsoft.com/office/word/2010/wordprocessingInk" xmlns:wne="http://schemas.microsoft.com/office/word/2006/wordml" xmlns:wps="http://schemas.microsoft.com/office/word/2010/wordprocessingShape" mc:Ignorable="w14 w15 wp14">
+<w:endnotes xmlns:wpc="http://schemas.microsoft.com/office/word/2010/wordprocessingCanvas" xmlns:cx="http://schemas.microsoft.com/office/drawing/2014/chartex" xmlns:cx1="http://schemas.microsoft.com/office/drawing/2015/9/8/chartex" xmlns:cx2="http://schemas.microsoft.com/office/drawing/2015/10/21/chartex" xmlns:cx3="http://schemas.microsoft.com/office/drawing/2016/5/9/chartex" xmlns:cx4="http://schemas.microsoft.com/office/drawing/2016/5/10/chartex" xmlns:cx5="http://schemas.microsoft.com/office/drawing/2016/5/11/chartex" xmlns:cx6="http://schemas.microsoft.com/office/drawing/2016/5/12/chartex" xmlns:cx7="http://schemas.microsoft.com/office/drawing/2016/5/13/chartex" xmlns:cx8="http://schemas.microsoft.com/office/drawing/2016/5/14/chartex" xmlns:mc="http://schemas.openxmlformats.org/markup-compatibility/2006" xmlns:aink="http://schemas.microsoft.com/office/drawing/2016/ink" xmlns:am3d="http://schemas.microsoft.com/office/drawing/2017/model3d" xmlns:o="urn:schemas-microsoft-com:office:office" xmlns:r="http://schemas.openxmlformats.org/officeDocument/2006/relationships" xmlns:m="http://schemas.openxmlformats.org/officeDocument/2006/math" xmlns:v="urn:schemas-microsoft-com:vml" xmlns:wp14="http://schemas.microsoft.com/office/word/2010/wordprocessingDrawing" xmlns:wp="http://schemas.openxmlformats.org/drawingml/2006/wordprocessingDrawing" xmlns:w10="urn:schemas-microsoft-com:office:word" xmlns:w="http://schemas.openxmlformats.org/wordprocessingml/2006/main" xmlns:w14="http://schemas.microsoft.com/office/word/2010/wordml" xmlns:w15="http://schemas.microsoft.com/office/word/2012/wordml" xmlns:w16cid="http://schemas.microsoft.com/office/word/2016/wordml/cid" xmlns:w16se="http://schemas.microsoft.com/office/word/2015/wordml/symex" xmlns:wpg="http://schemas.microsoft.com/office/word/2010/wordprocessingGroup" xmlns:wpi="http://schemas.microsoft.com/office/word/2010/wordprocessingInk" xmlns:wne="http://schemas.microsoft.com/office/word/2006/wordml" xmlns:wps="http://schemas.microsoft.com/office/word/2010/wordprocessingShape" mc:Ignorable="w14 w15 w16se w16cid wp14">
   <w:endnote w:type="separator" w:id="-1">
     <w:p>
       <w:pPr>
@@ -8317,7 +8414,17 @@
 </file>
 
 <file path=word/footer1.xml><?xml version="1.0" encoding="utf-8"?>
-<w:ftr xmlns:wpc="http://schemas.microsoft.com/office/word/2010/wordprocessingCanvas" xmlns:mc="http://schemas.openxmlformats.org/markup-compatibility/2006" xmlns:o="urn:schemas-microsoft-com:office:office" xmlns:r="http://schemas.openxmlformats.org/officeDocument/2006/relationships" xmlns:m="http://schemas.openxmlformats.org/officeDocument/2006/math" xmlns:v="urn:schemas-microsoft-com:vml" xmlns:wp14="http://schemas.microsoft.com/office/word/2010/wordprocessingDrawing" xmlns:wp="http://schemas.openxmlformats.org/drawingml/2006/wordprocessingDrawing" xmlns:w10="urn:schemas-microsoft-com:office:word" xmlns:w="http://schemas.openxmlformats.org/wordprocessingml/2006/main" xmlns:w14="http://schemas.microsoft.com/office/word/2010/wordml" xmlns:w15="http://schemas.microsoft.com/office/word/2012/wordml" xmlns:wpg="http://schemas.microsoft.com/office/word/2010/wordprocessingGroup" xmlns:wpi="http://schemas.microsoft.com/office/word/2010/wordprocessingInk" xmlns:wne="http://schemas.microsoft.com/office/word/2006/wordml" xmlns:wps="http://schemas.microsoft.com/office/word/2010/wordprocessingShape" mc:Ignorable="w14 w15 wp14">
+<w:ftr xmlns:wpc="http://schemas.microsoft.com/office/word/2010/wordprocessingCanvas" xmlns:cx="http://schemas.microsoft.com/office/drawing/2014/chartex" xmlns:cx1="http://schemas.microsoft.com/office/drawing/2015/9/8/chartex" xmlns:cx2="http://schemas.microsoft.com/office/drawing/2015/10/21/chartex" xmlns:cx3="http://schemas.microsoft.com/office/drawing/2016/5/9/chartex" xmlns:cx4="http://schemas.microsoft.com/office/drawing/2016/5/10/chartex" xmlns:cx5="http://schemas.microsoft.com/office/drawing/2016/5/11/chartex" xmlns:cx6="http://schemas.microsoft.com/office/drawing/2016/5/12/chartex" xmlns:cx7="http://schemas.microsoft.com/office/drawing/2016/5/13/chartex" xmlns:cx8="http://schemas.microsoft.com/office/drawing/2016/5/14/chartex" xmlns:mc="http://schemas.openxmlformats.org/markup-compatibility/2006" xmlns:aink="http://schemas.microsoft.com/office/drawing/2016/ink" xmlns:am3d="http://schemas.microsoft.com/office/drawing/2017/model3d" xmlns:o="urn:schemas-microsoft-com:office:office" xmlns:r="http://schemas.openxmlformats.org/officeDocument/2006/relationships" xmlns:m="http://schemas.openxmlformats.org/officeDocument/2006/math" xmlns:v="urn:schemas-microsoft-com:vml" xmlns:wp14="http://schemas.microsoft.com/office/word/2010/wordprocessingDrawing" xmlns:wp="http://schemas.openxmlformats.org/drawingml/2006/wordprocessingDrawing" xmlns:w10="urn:schemas-microsoft-com:office:word" xmlns:w="http://schemas.openxmlformats.org/wordprocessingml/2006/main" xmlns:w14="http://schemas.microsoft.com/office/word/2010/wordml" xmlns:w15="http://schemas.microsoft.com/office/word/2012/wordml" xmlns:w16cid="http://schemas.microsoft.com/office/word/2016/wordml/cid" xmlns:w16se="http://schemas.microsoft.com/office/word/2015/wordml/symex" xmlns:wpg="http://schemas.microsoft.com/office/word/2010/wordprocessingGroup" xmlns:wpi="http://schemas.microsoft.com/office/word/2010/wordprocessingInk" xmlns:wne="http://schemas.microsoft.com/office/word/2006/wordml" xmlns:wps="http://schemas.microsoft.com/office/word/2010/wordprocessingShape" mc:Ignorable="w14 w15 w16se w16cid wp14">
+  <w:p>
+    <w:pPr>
+      <w:pStyle w:val="Footer"/>
+    </w:pPr>
+  </w:p>
+</w:ftr>
+</file>
+
+<file path=word/footer2.xml><?xml version="1.0" encoding="utf-8"?>
+<w:ftr xmlns:wpc="http://schemas.microsoft.com/office/word/2010/wordprocessingCanvas" xmlns:cx="http://schemas.microsoft.com/office/drawing/2014/chartex" xmlns:cx1="http://schemas.microsoft.com/office/drawing/2015/9/8/chartex" xmlns:cx2="http://schemas.microsoft.com/office/drawing/2015/10/21/chartex" xmlns:cx3="http://schemas.microsoft.com/office/drawing/2016/5/9/chartex" xmlns:cx4="http://schemas.microsoft.com/office/drawing/2016/5/10/chartex" xmlns:cx5="http://schemas.microsoft.com/office/drawing/2016/5/11/chartex" xmlns:cx6="http://schemas.microsoft.com/office/drawing/2016/5/12/chartex" xmlns:cx7="http://schemas.microsoft.com/office/drawing/2016/5/13/chartex" xmlns:cx8="http://schemas.microsoft.com/office/drawing/2016/5/14/chartex" xmlns:mc="http://schemas.openxmlformats.org/markup-compatibility/2006" xmlns:aink="http://schemas.microsoft.com/office/drawing/2016/ink" xmlns:am3d="http://schemas.microsoft.com/office/drawing/2017/model3d" xmlns:o="urn:schemas-microsoft-com:office:office" xmlns:r="http://schemas.openxmlformats.org/officeDocument/2006/relationships" xmlns:m="http://schemas.openxmlformats.org/officeDocument/2006/math" xmlns:v="urn:schemas-microsoft-com:vml" xmlns:wp14="http://schemas.microsoft.com/office/word/2010/wordprocessingDrawing" xmlns:wp="http://schemas.openxmlformats.org/drawingml/2006/wordprocessingDrawing" xmlns:w10="urn:schemas-microsoft-com:office:word" xmlns:w="http://schemas.openxmlformats.org/wordprocessingml/2006/main" xmlns:w14="http://schemas.microsoft.com/office/word/2010/wordml" xmlns:w15="http://schemas.microsoft.com/office/word/2012/wordml" xmlns:w16cid="http://schemas.microsoft.com/office/word/2016/wordml/cid" xmlns:w16se="http://schemas.microsoft.com/office/word/2015/wordml/symex" xmlns:wpg="http://schemas.microsoft.com/office/word/2010/wordprocessingGroup" xmlns:wpi="http://schemas.microsoft.com/office/word/2010/wordprocessingInk" xmlns:wne="http://schemas.microsoft.com/office/word/2006/wordml" xmlns:wps="http://schemas.microsoft.com/office/word/2010/wordprocessingShape" mc:Ignorable="w14 w15 w16se w16cid wp14">
   <w:p>
     <w:pPr>
       <w:pStyle w:val="Footer"/>
@@ -8331,8 +8438,18 @@
 </w:ftr>
 </file>
 
-<file path=word/footer2.xml><?xml version="1.0" encoding="utf-8"?>
-<w:ftr xmlns:wpc="http://schemas.microsoft.com/office/word/2010/wordprocessingCanvas" xmlns:mc="http://schemas.openxmlformats.org/markup-compatibility/2006" xmlns:o="urn:schemas-microsoft-com:office:office" xmlns:r="http://schemas.openxmlformats.org/officeDocument/2006/relationships" xmlns:m="http://schemas.openxmlformats.org/officeDocument/2006/math" xmlns:v="urn:schemas-microsoft-com:vml" xmlns:wp14="http://schemas.microsoft.com/office/word/2010/wordprocessingDrawing" xmlns:wp="http://schemas.openxmlformats.org/drawingml/2006/wordprocessingDrawing" xmlns:w10="urn:schemas-microsoft-com:office:word" xmlns:w="http://schemas.openxmlformats.org/wordprocessingml/2006/main" xmlns:w14="http://schemas.microsoft.com/office/word/2010/wordml" xmlns:w15="http://schemas.microsoft.com/office/word/2012/wordml" xmlns:wpg="http://schemas.microsoft.com/office/word/2010/wordprocessingGroup" xmlns:wpi="http://schemas.microsoft.com/office/word/2010/wordprocessingInk" xmlns:wne="http://schemas.microsoft.com/office/word/2006/wordml" xmlns:wps="http://schemas.microsoft.com/office/word/2010/wordprocessingShape" mc:Ignorable="w14 w15 wp14">
+<file path=word/footer3.xml><?xml version="1.0" encoding="utf-8"?>
+<w:ftr xmlns:wpc="http://schemas.microsoft.com/office/word/2010/wordprocessingCanvas" xmlns:cx="http://schemas.microsoft.com/office/drawing/2014/chartex" xmlns:cx1="http://schemas.microsoft.com/office/drawing/2015/9/8/chartex" xmlns:cx2="http://schemas.microsoft.com/office/drawing/2015/10/21/chartex" xmlns:cx3="http://schemas.microsoft.com/office/drawing/2016/5/9/chartex" xmlns:cx4="http://schemas.microsoft.com/office/drawing/2016/5/10/chartex" xmlns:cx5="http://schemas.microsoft.com/office/drawing/2016/5/11/chartex" xmlns:cx6="http://schemas.microsoft.com/office/drawing/2016/5/12/chartex" xmlns:cx7="http://schemas.microsoft.com/office/drawing/2016/5/13/chartex" xmlns:cx8="http://schemas.microsoft.com/office/drawing/2016/5/14/chartex" xmlns:mc="http://schemas.openxmlformats.org/markup-compatibility/2006" xmlns:aink="http://schemas.microsoft.com/office/drawing/2016/ink" xmlns:am3d="http://schemas.microsoft.com/office/drawing/2017/model3d" xmlns:o="urn:schemas-microsoft-com:office:office" xmlns:r="http://schemas.openxmlformats.org/officeDocument/2006/relationships" xmlns:m="http://schemas.openxmlformats.org/officeDocument/2006/math" xmlns:v="urn:schemas-microsoft-com:vml" xmlns:wp14="http://schemas.microsoft.com/office/word/2010/wordprocessingDrawing" xmlns:wp="http://schemas.openxmlformats.org/drawingml/2006/wordprocessingDrawing" xmlns:w10="urn:schemas-microsoft-com:office:word" xmlns:w="http://schemas.openxmlformats.org/wordprocessingml/2006/main" xmlns:w14="http://schemas.microsoft.com/office/word/2010/wordml" xmlns:w15="http://schemas.microsoft.com/office/word/2012/wordml" xmlns:w16cid="http://schemas.microsoft.com/office/word/2016/wordml/cid" xmlns:w16se="http://schemas.microsoft.com/office/word/2015/wordml/symex" xmlns:wpg="http://schemas.microsoft.com/office/word/2010/wordprocessingGroup" xmlns:wpi="http://schemas.microsoft.com/office/word/2010/wordprocessingInk" xmlns:wne="http://schemas.microsoft.com/office/word/2006/wordml" xmlns:wps="http://schemas.microsoft.com/office/word/2010/wordprocessingShape" mc:Ignorable="w14 w15 w16se w16cid wp14">
+  <w:p>
+    <w:pPr>
+      <w:pStyle w:val="Footer"/>
+    </w:pPr>
+  </w:p>
+</w:ftr>
+</file>
+
+<file path=word/footer4.xml><?xml version="1.0" encoding="utf-8"?>
+<w:ftr xmlns:wpc="http://schemas.microsoft.com/office/word/2010/wordprocessingCanvas" xmlns:cx="http://schemas.microsoft.com/office/drawing/2014/chartex" xmlns:cx1="http://schemas.microsoft.com/office/drawing/2015/9/8/chartex" xmlns:cx2="http://schemas.microsoft.com/office/drawing/2015/10/21/chartex" xmlns:cx3="http://schemas.microsoft.com/office/drawing/2016/5/9/chartex" xmlns:cx4="http://schemas.microsoft.com/office/drawing/2016/5/10/chartex" xmlns:cx5="http://schemas.microsoft.com/office/drawing/2016/5/11/chartex" xmlns:cx6="http://schemas.microsoft.com/office/drawing/2016/5/12/chartex" xmlns:cx7="http://schemas.microsoft.com/office/drawing/2016/5/13/chartex" xmlns:cx8="http://schemas.microsoft.com/office/drawing/2016/5/14/chartex" xmlns:mc="http://schemas.openxmlformats.org/markup-compatibility/2006" xmlns:aink="http://schemas.microsoft.com/office/drawing/2016/ink" xmlns:am3d="http://schemas.microsoft.com/office/drawing/2017/model3d" xmlns:o="urn:schemas-microsoft-com:office:office" xmlns:r="http://schemas.openxmlformats.org/officeDocument/2006/relationships" xmlns:m="http://schemas.openxmlformats.org/officeDocument/2006/math" xmlns:v="urn:schemas-microsoft-com:vml" xmlns:wp14="http://schemas.microsoft.com/office/word/2010/wordprocessingDrawing" xmlns:wp="http://schemas.openxmlformats.org/drawingml/2006/wordprocessingDrawing" xmlns:w10="urn:schemas-microsoft-com:office:word" xmlns:w="http://schemas.openxmlformats.org/wordprocessingml/2006/main" xmlns:w14="http://schemas.microsoft.com/office/word/2010/wordml" xmlns:w15="http://schemas.microsoft.com/office/word/2012/wordml" xmlns:w16cid="http://schemas.microsoft.com/office/word/2016/wordml/cid" xmlns:w16se="http://schemas.microsoft.com/office/word/2015/wordml/symex" xmlns:wpg="http://schemas.microsoft.com/office/word/2010/wordprocessingGroup" xmlns:wpi="http://schemas.microsoft.com/office/word/2010/wordprocessingInk" xmlns:wne="http://schemas.microsoft.com/office/word/2006/wordml" xmlns:wps="http://schemas.microsoft.com/office/word/2010/wordprocessingShape" mc:Ignorable="w14 w15 w16se w16cid wp14">
   <w:sdt>
     <w:sdtPr>
       <w:id w:val="1870249620"/>
@@ -8386,8 +8503,8 @@
 </w:ftr>
 </file>
 
-<file path=word/footer3.xml><?xml version="1.0" encoding="utf-8"?>
-<w:ftr xmlns:wpc="http://schemas.microsoft.com/office/word/2010/wordprocessingCanvas" xmlns:mc="http://schemas.openxmlformats.org/markup-compatibility/2006" xmlns:o="urn:schemas-microsoft-com:office:office" xmlns:r="http://schemas.openxmlformats.org/officeDocument/2006/relationships" xmlns:m="http://schemas.openxmlformats.org/officeDocument/2006/math" xmlns:v="urn:schemas-microsoft-com:vml" xmlns:wp14="http://schemas.microsoft.com/office/word/2010/wordprocessingDrawing" xmlns:wp="http://schemas.openxmlformats.org/drawingml/2006/wordprocessingDrawing" xmlns:w10="urn:schemas-microsoft-com:office:word" xmlns:w="http://schemas.openxmlformats.org/wordprocessingml/2006/main" xmlns:w14="http://schemas.microsoft.com/office/word/2010/wordml" xmlns:w15="http://schemas.microsoft.com/office/word/2012/wordml" xmlns:wpg="http://schemas.microsoft.com/office/word/2010/wordprocessingGroup" xmlns:wpi="http://schemas.microsoft.com/office/word/2010/wordprocessingInk" xmlns:wne="http://schemas.microsoft.com/office/word/2006/wordml" xmlns:wps="http://schemas.microsoft.com/office/word/2010/wordprocessingShape" mc:Ignorable="w14 w15 wp14">
+<file path=word/footer5.xml><?xml version="1.0" encoding="utf-8"?>
+<w:ftr xmlns:wpc="http://schemas.microsoft.com/office/word/2010/wordprocessingCanvas" xmlns:cx="http://schemas.microsoft.com/office/drawing/2014/chartex" xmlns:cx1="http://schemas.microsoft.com/office/drawing/2015/9/8/chartex" xmlns:cx2="http://schemas.microsoft.com/office/drawing/2015/10/21/chartex" xmlns:cx3="http://schemas.microsoft.com/office/drawing/2016/5/9/chartex" xmlns:cx4="http://schemas.microsoft.com/office/drawing/2016/5/10/chartex" xmlns:cx5="http://schemas.microsoft.com/office/drawing/2016/5/11/chartex" xmlns:cx6="http://schemas.microsoft.com/office/drawing/2016/5/12/chartex" xmlns:cx7="http://schemas.microsoft.com/office/drawing/2016/5/13/chartex" xmlns:cx8="http://schemas.microsoft.com/office/drawing/2016/5/14/chartex" xmlns:mc="http://schemas.openxmlformats.org/markup-compatibility/2006" xmlns:aink="http://schemas.microsoft.com/office/drawing/2016/ink" xmlns:am3d="http://schemas.microsoft.com/office/drawing/2017/model3d" xmlns:o="urn:schemas-microsoft-com:office:office" xmlns:r="http://schemas.openxmlformats.org/officeDocument/2006/relationships" xmlns:m="http://schemas.openxmlformats.org/officeDocument/2006/math" xmlns:v="urn:schemas-microsoft-com:vml" xmlns:wp14="http://schemas.microsoft.com/office/word/2010/wordprocessingDrawing" xmlns:wp="http://schemas.openxmlformats.org/drawingml/2006/wordprocessingDrawing" xmlns:w10="urn:schemas-microsoft-com:office:word" xmlns:w="http://schemas.openxmlformats.org/wordprocessingml/2006/main" xmlns:w14="http://schemas.microsoft.com/office/word/2010/wordml" xmlns:w15="http://schemas.microsoft.com/office/word/2012/wordml" xmlns:w16cid="http://schemas.microsoft.com/office/word/2016/wordml/cid" xmlns:w16se="http://schemas.microsoft.com/office/word/2015/wordml/symex" xmlns:wpg="http://schemas.microsoft.com/office/word/2010/wordprocessingGroup" xmlns:wpi="http://schemas.microsoft.com/office/word/2010/wordprocessingInk" xmlns:wne="http://schemas.microsoft.com/office/word/2006/wordml" xmlns:wps="http://schemas.microsoft.com/office/word/2010/wordprocessingShape" mc:Ignorable="w14 w15 w16se w16cid wp14">
   <w:p>
     <w:pPr>
       <w:pStyle w:val="Footer"/>
@@ -8402,8 +8519,8 @@
 </w:ftr>
 </file>
 
-<file path=word/footer4.xml><?xml version="1.0" encoding="utf-8"?>
-<w:ftr xmlns:wpc="http://schemas.microsoft.com/office/word/2010/wordprocessingCanvas" xmlns:mc="http://schemas.openxmlformats.org/markup-compatibility/2006" xmlns:o="urn:schemas-microsoft-com:office:office" xmlns:r="http://schemas.openxmlformats.org/officeDocument/2006/relationships" xmlns:m="http://schemas.openxmlformats.org/officeDocument/2006/math" xmlns:v="urn:schemas-microsoft-com:vml" xmlns:wp14="http://schemas.microsoft.com/office/word/2010/wordprocessingDrawing" xmlns:wp="http://schemas.openxmlformats.org/drawingml/2006/wordprocessingDrawing" xmlns:w10="urn:schemas-microsoft-com:office:word" xmlns:w="http://schemas.openxmlformats.org/wordprocessingml/2006/main" xmlns:w14="http://schemas.microsoft.com/office/word/2010/wordml" xmlns:w15="http://schemas.microsoft.com/office/word/2012/wordml" xmlns:wpg="http://schemas.microsoft.com/office/word/2010/wordprocessingGroup" xmlns:wpi="http://schemas.microsoft.com/office/word/2010/wordprocessingInk" xmlns:wne="http://schemas.microsoft.com/office/word/2006/wordml" xmlns:wps="http://schemas.microsoft.com/office/word/2010/wordprocessingShape" mc:Ignorable="w14 w15 wp14">
+<file path=word/footer6.xml><?xml version="1.0" encoding="utf-8"?>
+<w:ftr xmlns:wpc="http://schemas.microsoft.com/office/word/2010/wordprocessingCanvas" xmlns:cx="http://schemas.microsoft.com/office/drawing/2014/chartex" xmlns:cx1="http://schemas.microsoft.com/office/drawing/2015/9/8/chartex" xmlns:cx2="http://schemas.microsoft.com/office/drawing/2015/10/21/chartex" xmlns:cx3="http://schemas.microsoft.com/office/drawing/2016/5/9/chartex" xmlns:cx4="http://schemas.microsoft.com/office/drawing/2016/5/10/chartex" xmlns:cx5="http://schemas.microsoft.com/office/drawing/2016/5/11/chartex" xmlns:cx6="http://schemas.microsoft.com/office/drawing/2016/5/12/chartex" xmlns:cx7="http://schemas.microsoft.com/office/drawing/2016/5/13/chartex" xmlns:cx8="http://schemas.microsoft.com/office/drawing/2016/5/14/chartex" xmlns:mc="http://schemas.openxmlformats.org/markup-compatibility/2006" xmlns:aink="http://schemas.microsoft.com/office/drawing/2016/ink" xmlns:am3d="http://schemas.microsoft.com/office/drawing/2017/model3d" xmlns:o="urn:schemas-microsoft-com:office:office" xmlns:r="http://schemas.openxmlformats.org/officeDocument/2006/relationships" xmlns:m="http://schemas.openxmlformats.org/officeDocument/2006/math" xmlns:v="urn:schemas-microsoft-com:vml" xmlns:wp14="http://schemas.microsoft.com/office/word/2010/wordprocessingDrawing" xmlns:wp="http://schemas.openxmlformats.org/drawingml/2006/wordprocessingDrawing" xmlns:w10="urn:schemas-microsoft-com:office:word" xmlns:w="http://schemas.openxmlformats.org/wordprocessingml/2006/main" xmlns:w14="http://schemas.microsoft.com/office/word/2010/wordml" xmlns:w15="http://schemas.microsoft.com/office/word/2012/wordml" xmlns:w16cid="http://schemas.microsoft.com/office/word/2016/wordml/cid" xmlns:w16se="http://schemas.microsoft.com/office/word/2015/wordml/symex" xmlns:wpg="http://schemas.microsoft.com/office/word/2010/wordprocessingGroup" xmlns:wpi="http://schemas.microsoft.com/office/word/2010/wordprocessingInk" xmlns:wne="http://schemas.microsoft.com/office/word/2006/wordml" xmlns:wps="http://schemas.microsoft.com/office/word/2010/wordprocessingShape" mc:Ignorable="w14 w15 w16se w16cid wp14">
   <w:sdt>
     <w:sdtPr>
       <w:id w:val="-1826968342"/>
@@ -8458,7 +8575,7 @@
 </file>
 
 <file path=word/footnotes.xml><?xml version="1.0" encoding="utf-8"?>
-<w:footnotes xmlns:wpc="http://schemas.microsoft.com/office/word/2010/wordprocessingCanvas" xmlns:mc="http://schemas.openxmlformats.org/markup-compatibility/2006" xmlns:o="urn:schemas-microsoft-com:office:office" xmlns:r="http://schemas.openxmlformats.org/officeDocument/2006/relationships" xmlns:m="http://schemas.openxmlformats.org/officeDocument/2006/math" xmlns:v="urn:schemas-microsoft-com:vml" xmlns:wp14="http://schemas.microsoft.com/office/word/2010/wordprocessingDrawing" xmlns:wp="http://schemas.openxmlformats.org/drawingml/2006/wordprocessingDrawing" xmlns:w10="urn:schemas-microsoft-com:office:word" xmlns:w="http://schemas.openxmlformats.org/wordprocessingml/2006/main" xmlns:w14="http://schemas.microsoft.com/office/word/2010/wordml" xmlns:w15="http://schemas.microsoft.com/office/word/2012/wordml" xmlns:wpg="http://schemas.microsoft.com/office/word/2010/wordprocessingGroup" xmlns:wpi="http://schemas.microsoft.com/office/word/2010/wordprocessingInk" xmlns:wne="http://schemas.microsoft.com/office/word/2006/wordml" xmlns:wps="http://schemas.microsoft.com/office/word/2010/wordprocessingShape" mc:Ignorable="w14 w15 wp14">
+<w:footnotes xmlns:wpc="http://schemas.microsoft.com/office/word/2010/wordprocessingCanvas" xmlns:cx="http://schemas.microsoft.com/office/drawing/2014/chartex" xmlns:cx1="http://schemas.microsoft.com/office/drawing/2015/9/8/chartex" xmlns:cx2="http://schemas.microsoft.com/office/drawing/2015/10/21/chartex" xmlns:cx3="http://schemas.microsoft.com/office/drawing/2016/5/9/chartex" xmlns:cx4="http://schemas.microsoft.com/office/drawing/2016/5/10/chartex" xmlns:cx5="http://schemas.microsoft.com/office/drawing/2016/5/11/chartex" xmlns:cx6="http://schemas.microsoft.com/office/drawing/2016/5/12/chartex" xmlns:cx7="http://schemas.microsoft.com/office/drawing/2016/5/13/chartex" xmlns:cx8="http://schemas.microsoft.com/office/drawing/2016/5/14/chartex" xmlns:mc="http://schemas.openxmlformats.org/markup-compatibility/2006" xmlns:aink="http://schemas.microsoft.com/office/drawing/2016/ink" xmlns:am3d="http://schemas.microsoft.com/office/drawing/2017/model3d" xmlns:o="urn:schemas-microsoft-com:office:office" xmlns:r="http://schemas.openxmlformats.org/officeDocument/2006/relationships" xmlns:m="http://schemas.openxmlformats.org/officeDocument/2006/math" xmlns:v="urn:schemas-microsoft-com:vml" xmlns:wp14="http://schemas.microsoft.com/office/word/2010/wordprocessingDrawing" xmlns:wp="http://schemas.openxmlformats.org/drawingml/2006/wordprocessingDrawing" xmlns:w10="urn:schemas-microsoft-com:office:word" xmlns:w="http://schemas.openxmlformats.org/wordprocessingml/2006/main" xmlns:w14="http://schemas.microsoft.com/office/word/2010/wordml" xmlns:w15="http://schemas.microsoft.com/office/word/2012/wordml" xmlns:w16cid="http://schemas.microsoft.com/office/word/2016/wordml/cid" xmlns:w16se="http://schemas.microsoft.com/office/word/2015/wordml/symex" xmlns:wpg="http://schemas.microsoft.com/office/word/2010/wordprocessingGroup" xmlns:wpi="http://schemas.microsoft.com/office/word/2010/wordprocessingInk" xmlns:wne="http://schemas.microsoft.com/office/word/2006/wordml" xmlns:wps="http://schemas.microsoft.com/office/word/2010/wordprocessingShape" mc:Ignorable="w14 w15 w16se w16cid wp14">
   <w:footnote w:type="separator" w:id="-1">
     <w:p>
       <w:pPr>
@@ -8490,7 +8607,17 @@
 </file>
 
 <file path=word/header1.xml><?xml version="1.0" encoding="utf-8"?>
-<w:hdr xmlns:wpc="http://schemas.microsoft.com/office/word/2010/wordprocessingCanvas" xmlns:mc="http://schemas.openxmlformats.org/markup-compatibility/2006" xmlns:o="urn:schemas-microsoft-com:office:office" xmlns:r="http://schemas.openxmlformats.org/officeDocument/2006/relationships" xmlns:m="http://schemas.openxmlformats.org/officeDocument/2006/math" xmlns:v="urn:schemas-microsoft-com:vml" xmlns:wp14="http://schemas.microsoft.com/office/word/2010/wordprocessingDrawing" xmlns:wp="http://schemas.openxmlformats.org/drawingml/2006/wordprocessingDrawing" xmlns:w10="urn:schemas-microsoft-com:office:word" xmlns:w="http://schemas.openxmlformats.org/wordprocessingml/2006/main" xmlns:w14="http://schemas.microsoft.com/office/word/2010/wordml" xmlns:w15="http://schemas.microsoft.com/office/word/2012/wordml" xmlns:wpg="http://schemas.microsoft.com/office/word/2010/wordprocessingGroup" xmlns:wpi="http://schemas.microsoft.com/office/word/2010/wordprocessingInk" xmlns:wne="http://schemas.microsoft.com/office/word/2006/wordml" xmlns:wps="http://schemas.microsoft.com/office/word/2010/wordprocessingShape" mc:Ignorable="w14 w15 wp14">
+<w:hdr xmlns:wpc="http://schemas.microsoft.com/office/word/2010/wordprocessingCanvas" xmlns:cx="http://schemas.microsoft.com/office/drawing/2014/chartex" xmlns:cx1="http://schemas.microsoft.com/office/drawing/2015/9/8/chartex" xmlns:cx2="http://schemas.microsoft.com/office/drawing/2015/10/21/chartex" xmlns:cx3="http://schemas.microsoft.com/office/drawing/2016/5/9/chartex" xmlns:cx4="http://schemas.microsoft.com/office/drawing/2016/5/10/chartex" xmlns:cx5="http://schemas.microsoft.com/office/drawing/2016/5/11/chartex" xmlns:cx6="http://schemas.microsoft.com/office/drawing/2016/5/12/chartex" xmlns:cx7="http://schemas.microsoft.com/office/drawing/2016/5/13/chartex" xmlns:cx8="http://schemas.microsoft.com/office/drawing/2016/5/14/chartex" xmlns:mc="http://schemas.openxmlformats.org/markup-compatibility/2006" xmlns:aink="http://schemas.microsoft.com/office/drawing/2016/ink" xmlns:am3d="http://schemas.microsoft.com/office/drawing/2017/model3d" xmlns:o="urn:schemas-microsoft-com:office:office" xmlns:r="http://schemas.openxmlformats.org/officeDocument/2006/relationships" xmlns:m="http://schemas.openxmlformats.org/officeDocument/2006/math" xmlns:v="urn:schemas-microsoft-com:vml" xmlns:wp14="http://schemas.microsoft.com/office/word/2010/wordprocessingDrawing" xmlns:wp="http://schemas.openxmlformats.org/drawingml/2006/wordprocessingDrawing" xmlns:w10="urn:schemas-microsoft-com:office:word" xmlns:w="http://schemas.openxmlformats.org/wordprocessingml/2006/main" xmlns:w14="http://schemas.microsoft.com/office/word/2010/wordml" xmlns:w15="http://schemas.microsoft.com/office/word/2012/wordml" xmlns:w16cid="http://schemas.microsoft.com/office/word/2016/wordml/cid" xmlns:w16se="http://schemas.microsoft.com/office/word/2015/wordml/symex" xmlns:wpg="http://schemas.microsoft.com/office/word/2010/wordprocessingGroup" xmlns:wpi="http://schemas.microsoft.com/office/word/2010/wordprocessingInk" xmlns:wne="http://schemas.microsoft.com/office/word/2006/wordml" xmlns:wps="http://schemas.microsoft.com/office/word/2010/wordprocessingShape" mc:Ignorable="w14 w15 w16se w16cid wp14">
+  <w:p>
+    <w:pPr>
+      <w:pStyle w:val="Header"/>
+    </w:pPr>
+  </w:p>
+</w:hdr>
+</file>
+
+<file path=word/header2.xml><?xml version="1.0" encoding="utf-8"?>
+<w:hdr xmlns:wpc="http://schemas.microsoft.com/office/word/2010/wordprocessingCanvas" xmlns:cx="http://schemas.microsoft.com/office/drawing/2014/chartex" xmlns:cx1="http://schemas.microsoft.com/office/drawing/2015/9/8/chartex" xmlns:cx2="http://schemas.microsoft.com/office/drawing/2015/10/21/chartex" xmlns:cx3="http://schemas.microsoft.com/office/drawing/2016/5/9/chartex" xmlns:cx4="http://schemas.microsoft.com/office/drawing/2016/5/10/chartex" xmlns:cx5="http://schemas.microsoft.com/office/drawing/2016/5/11/chartex" xmlns:cx6="http://schemas.microsoft.com/office/drawing/2016/5/12/chartex" xmlns:cx7="http://schemas.microsoft.com/office/drawing/2016/5/13/chartex" xmlns:cx8="http://schemas.microsoft.com/office/drawing/2016/5/14/chartex" xmlns:mc="http://schemas.openxmlformats.org/markup-compatibility/2006" xmlns:aink="http://schemas.microsoft.com/office/drawing/2016/ink" xmlns:am3d="http://schemas.microsoft.com/office/drawing/2017/model3d" xmlns:o="urn:schemas-microsoft-com:office:office" xmlns:r="http://schemas.openxmlformats.org/officeDocument/2006/relationships" xmlns:m="http://schemas.openxmlformats.org/officeDocument/2006/math" xmlns:v="urn:schemas-microsoft-com:vml" xmlns:wp14="http://schemas.microsoft.com/office/word/2010/wordprocessingDrawing" xmlns:wp="http://schemas.openxmlformats.org/drawingml/2006/wordprocessingDrawing" xmlns:w10="urn:schemas-microsoft-com:office:word" xmlns:w="http://schemas.openxmlformats.org/wordprocessingml/2006/main" xmlns:w14="http://schemas.microsoft.com/office/word/2010/wordml" xmlns:w15="http://schemas.microsoft.com/office/word/2012/wordml" xmlns:w16cid="http://schemas.microsoft.com/office/word/2016/wordml/cid" xmlns:w16se="http://schemas.microsoft.com/office/word/2015/wordml/symex" xmlns:wpg="http://schemas.microsoft.com/office/word/2010/wordprocessingGroup" xmlns:wpi="http://schemas.microsoft.com/office/word/2010/wordprocessingInk" xmlns:wne="http://schemas.microsoft.com/office/word/2006/wordml" xmlns:wps="http://schemas.microsoft.com/office/word/2010/wordprocessingShape" mc:Ignorable="w14 w15 w16se w16cid wp14">
   <w:sdt>
     <w:sdtPr>
       <w:id w:val="278692265"/>
@@ -8521,9 +8648,19 @@
 </w:hdr>
 </file>
 
+<file path=word/header3.xml><?xml version="1.0" encoding="utf-8"?>
+<w:hdr xmlns:wpc="http://schemas.microsoft.com/office/word/2010/wordprocessingCanvas" xmlns:cx="http://schemas.microsoft.com/office/drawing/2014/chartex" xmlns:cx1="http://schemas.microsoft.com/office/drawing/2015/9/8/chartex" xmlns:cx2="http://schemas.microsoft.com/office/drawing/2015/10/21/chartex" xmlns:cx3="http://schemas.microsoft.com/office/drawing/2016/5/9/chartex" xmlns:cx4="http://schemas.microsoft.com/office/drawing/2016/5/10/chartex" xmlns:cx5="http://schemas.microsoft.com/office/drawing/2016/5/11/chartex" xmlns:cx6="http://schemas.microsoft.com/office/drawing/2016/5/12/chartex" xmlns:cx7="http://schemas.microsoft.com/office/drawing/2016/5/13/chartex" xmlns:cx8="http://schemas.microsoft.com/office/drawing/2016/5/14/chartex" xmlns:mc="http://schemas.openxmlformats.org/markup-compatibility/2006" xmlns:aink="http://schemas.microsoft.com/office/drawing/2016/ink" xmlns:am3d="http://schemas.microsoft.com/office/drawing/2017/model3d" xmlns:o="urn:schemas-microsoft-com:office:office" xmlns:r="http://schemas.openxmlformats.org/officeDocument/2006/relationships" xmlns:m="http://schemas.openxmlformats.org/officeDocument/2006/math" xmlns:v="urn:schemas-microsoft-com:vml" xmlns:wp14="http://schemas.microsoft.com/office/word/2010/wordprocessingDrawing" xmlns:wp="http://schemas.openxmlformats.org/drawingml/2006/wordprocessingDrawing" xmlns:w10="urn:schemas-microsoft-com:office:word" xmlns:w="http://schemas.openxmlformats.org/wordprocessingml/2006/main" xmlns:w14="http://schemas.microsoft.com/office/word/2010/wordml" xmlns:w15="http://schemas.microsoft.com/office/word/2012/wordml" xmlns:w16cid="http://schemas.microsoft.com/office/word/2016/wordml/cid" xmlns:w16se="http://schemas.microsoft.com/office/word/2015/wordml/symex" xmlns:wpg="http://schemas.microsoft.com/office/word/2010/wordprocessingGroup" xmlns:wpi="http://schemas.microsoft.com/office/word/2010/wordprocessingInk" xmlns:wne="http://schemas.microsoft.com/office/word/2006/wordml" xmlns:wps="http://schemas.microsoft.com/office/word/2010/wordprocessingShape" mc:Ignorable="w14 w15 w16se w16cid wp14">
+  <w:p>
+    <w:pPr>
+      <w:pStyle w:val="Header"/>
+    </w:pPr>
+  </w:p>
+</w:hdr>
+</file>
+
 <file path=word/numbering.xml><?xml version="1.0" encoding="utf-8"?>
-<w:numbering xmlns:wpc="http://schemas.microsoft.com/office/word/2010/wordprocessingCanvas" xmlns:mc="http://schemas.openxmlformats.org/markup-compatibility/2006" xmlns:o="urn:schemas-microsoft-com:office:office" xmlns:r="http://schemas.openxmlformats.org/officeDocument/2006/relationships" xmlns:m="http://schemas.openxmlformats.org/officeDocument/2006/math" xmlns:v="urn:schemas-microsoft-com:vml" xmlns:wp14="http://schemas.microsoft.com/office/word/2010/wordprocessingDrawing" xmlns:wp="http://schemas.openxmlformats.org/drawingml/2006/wordprocessingDrawing" xmlns:w10="urn:schemas-microsoft-com:office:word" xmlns:w="http://schemas.openxmlformats.org/wordprocessingml/2006/main" xmlns:w14="http://schemas.microsoft.com/office/word/2010/wordml" xmlns:w15="http://schemas.microsoft.com/office/word/2012/wordml" xmlns:wpg="http://schemas.microsoft.com/office/word/2010/wordprocessingGroup" xmlns:wpi="http://schemas.microsoft.com/office/word/2010/wordprocessingInk" xmlns:wne="http://schemas.microsoft.com/office/word/2006/wordml" xmlns:wps="http://schemas.microsoft.com/office/word/2010/wordprocessingShape" mc:Ignorable="w14 w15 wp14">
-  <w:abstractNum w:abstractNumId="0">
+<w:numbering xmlns:wpc="http://schemas.microsoft.com/office/word/2010/wordprocessingCanvas" xmlns:cx="http://schemas.microsoft.com/office/drawing/2014/chartex" xmlns:cx1="http://schemas.microsoft.com/office/drawing/2015/9/8/chartex" xmlns:cx2="http://schemas.microsoft.com/office/drawing/2015/10/21/chartex" xmlns:cx3="http://schemas.microsoft.com/office/drawing/2016/5/9/chartex" xmlns:cx4="http://schemas.microsoft.com/office/drawing/2016/5/10/chartex" xmlns:cx5="http://schemas.microsoft.com/office/drawing/2016/5/11/chartex" xmlns:cx6="http://schemas.microsoft.com/office/drawing/2016/5/12/chartex" xmlns:cx7="http://schemas.microsoft.com/office/drawing/2016/5/13/chartex" xmlns:cx8="http://schemas.microsoft.com/office/drawing/2016/5/14/chartex" xmlns:mc="http://schemas.openxmlformats.org/markup-compatibility/2006" xmlns:aink="http://schemas.microsoft.com/office/drawing/2016/ink" xmlns:am3d="http://schemas.microsoft.com/office/drawing/2017/model3d" xmlns:o="urn:schemas-microsoft-com:office:office" xmlns:r="http://schemas.openxmlformats.org/officeDocument/2006/relationships" xmlns:m="http://schemas.openxmlformats.org/officeDocument/2006/math" xmlns:v="urn:schemas-microsoft-com:vml" xmlns:wp14="http://schemas.microsoft.com/office/word/2010/wordprocessingDrawing" xmlns:wp="http://schemas.openxmlformats.org/drawingml/2006/wordprocessingDrawing" xmlns:w10="urn:schemas-microsoft-com:office:word" xmlns:w="http://schemas.openxmlformats.org/wordprocessingml/2006/main" xmlns:w14="http://schemas.microsoft.com/office/word/2010/wordml" xmlns:w15="http://schemas.microsoft.com/office/word/2012/wordml" xmlns:w16cid="http://schemas.microsoft.com/office/word/2016/wordml/cid" xmlns:w16se="http://schemas.microsoft.com/office/word/2015/wordml/symex" xmlns:wpg="http://schemas.microsoft.com/office/word/2010/wordprocessingGroup" xmlns:wpi="http://schemas.microsoft.com/office/word/2010/wordprocessingInk" xmlns:wne="http://schemas.microsoft.com/office/word/2006/wordml" xmlns:wps="http://schemas.microsoft.com/office/word/2010/wordprocessingShape" mc:Ignorable="w14 w15 w16se w16cid wp14">
+  <w:abstractNum w:abstractNumId="0" w15:restartNumberingAfterBreak="0">
     <w:nsid w:val="0B782C79"/>
     <w:multiLevelType w:val="hybridMultilevel"/>
     <w:tmpl w:val="0A746400"/>
@@ -8612,7 +8749,7 @@
       </w:pPr>
     </w:lvl>
   </w:abstractNum>
-  <w:abstractNum w:abstractNumId="1">
+  <w:abstractNum w:abstractNumId="1" w15:restartNumberingAfterBreak="0">
     <w:nsid w:val="0C64155C"/>
     <w:multiLevelType w:val="hybridMultilevel"/>
     <w:tmpl w:val="08DEA430"/>
@@ -8724,7 +8861,7 @@
       </w:rPr>
     </w:lvl>
   </w:abstractNum>
-  <w:abstractNum w:abstractNumId="2">
+  <w:abstractNum w:abstractNumId="2" w15:restartNumberingAfterBreak="0">
     <w:nsid w:val="10C62972"/>
     <w:multiLevelType w:val="hybridMultilevel"/>
     <w:tmpl w:val="3BACB38A"/>
@@ -8813,7 +8950,7 @@
       </w:pPr>
     </w:lvl>
   </w:abstractNum>
-  <w:abstractNum w:abstractNumId="3">
+  <w:abstractNum w:abstractNumId="3" w15:restartNumberingAfterBreak="0">
     <w:nsid w:val="12A4562D"/>
     <w:multiLevelType w:val="hybridMultilevel"/>
     <w:tmpl w:val="8A320104"/>
@@ -8902,7 +9039,7 @@
       </w:pPr>
     </w:lvl>
   </w:abstractNum>
-  <w:abstractNum w:abstractNumId="4">
+  <w:abstractNum w:abstractNumId="4" w15:restartNumberingAfterBreak="0">
     <w:nsid w:val="1BD1524B"/>
     <w:multiLevelType w:val="hybridMultilevel"/>
     <w:tmpl w:val="E28E2366"/>
@@ -8991,7 +9128,7 @@
       </w:pPr>
     </w:lvl>
   </w:abstractNum>
-  <w:abstractNum w:abstractNumId="5">
+  <w:abstractNum w:abstractNumId="5" w15:restartNumberingAfterBreak="0">
     <w:nsid w:val="23D6701A"/>
     <w:multiLevelType w:val="hybridMultilevel"/>
     <w:tmpl w:val="A93AAA2C"/>
@@ -9080,7 +9217,7 @@
       </w:pPr>
     </w:lvl>
   </w:abstractNum>
-  <w:abstractNum w:abstractNumId="6">
+  <w:abstractNum w:abstractNumId="6" w15:restartNumberingAfterBreak="0">
     <w:nsid w:val="25C65C19"/>
     <w:multiLevelType w:val="hybridMultilevel"/>
     <w:tmpl w:val="7E2A8F04"/>
@@ -9192,7 +9329,7 @@
       </w:rPr>
     </w:lvl>
   </w:abstractNum>
-  <w:abstractNum w:abstractNumId="7">
+  <w:abstractNum w:abstractNumId="7" w15:restartNumberingAfterBreak="0">
     <w:nsid w:val="2AA943E4"/>
     <w:multiLevelType w:val="multilevel"/>
     <w:tmpl w:val="04090025"/>
@@ -9287,7 +9424,7 @@
       </w:pPr>
     </w:lvl>
   </w:abstractNum>
-  <w:abstractNum w:abstractNumId="8">
+  <w:abstractNum w:abstractNumId="8" w15:restartNumberingAfterBreak="0">
     <w:nsid w:val="30D93A84"/>
     <w:multiLevelType w:val="hybridMultilevel"/>
     <w:tmpl w:val="FB66445C"/>
@@ -9399,7 +9536,7 @@
       </w:rPr>
     </w:lvl>
   </w:abstractNum>
-  <w:abstractNum w:abstractNumId="9">
+  <w:abstractNum w:abstractNumId="9" w15:restartNumberingAfterBreak="0">
     <w:nsid w:val="37057698"/>
     <w:multiLevelType w:val="hybridMultilevel"/>
     <w:tmpl w:val="FDD0C9B2"/>
@@ -9512,7 +9649,7 @@
       </w:rPr>
     </w:lvl>
   </w:abstractNum>
-  <w:abstractNum w:abstractNumId="10">
+  <w:abstractNum w:abstractNumId="10" w15:restartNumberingAfterBreak="0">
     <w:nsid w:val="3C722F3A"/>
     <w:multiLevelType w:val="hybridMultilevel"/>
     <w:tmpl w:val="3DF66CF8"/>
@@ -9601,7 +9738,7 @@
       </w:pPr>
     </w:lvl>
   </w:abstractNum>
-  <w:abstractNum w:abstractNumId="11">
+  <w:abstractNum w:abstractNumId="11" w15:restartNumberingAfterBreak="0">
     <w:nsid w:val="596D7445"/>
     <w:multiLevelType w:val="hybridMultilevel"/>
     <w:tmpl w:val="2ADED1B4"/>
@@ -9713,7 +9850,7 @@
       </w:rPr>
     </w:lvl>
   </w:abstractNum>
-  <w:abstractNum w:abstractNumId="12">
+  <w:abstractNum w:abstractNumId="12" w15:restartNumberingAfterBreak="0">
     <w:nsid w:val="63BF5B0B"/>
     <w:multiLevelType w:val="hybridMultilevel"/>
     <w:tmpl w:val="AF78430C"/>
@@ -9802,7 +9939,7 @@
       </w:pPr>
     </w:lvl>
   </w:abstractNum>
-  <w:abstractNum w:abstractNumId="13">
+  <w:abstractNum w:abstractNumId="13" w15:restartNumberingAfterBreak="0">
     <w:nsid w:val="6EBD0ADC"/>
     <w:multiLevelType w:val="hybridMultilevel"/>
     <w:tmpl w:val="B3043874"/>
@@ -10031,8 +10168,16 @@
 </w:numbering>
 </file>
 
+<file path=word/people.xml><?xml version="1.0" encoding="utf-8"?>
+<w15:people xmlns:wpc="http://schemas.microsoft.com/office/word/2010/wordprocessingCanvas" xmlns:cx="http://schemas.microsoft.com/office/drawing/2014/chartex" xmlns:cx1="http://schemas.microsoft.com/office/drawing/2015/9/8/chartex" xmlns:cx2="http://schemas.microsoft.com/office/drawing/2015/10/21/chartex" xmlns:cx3="http://schemas.microsoft.com/office/drawing/2016/5/9/chartex" xmlns:cx4="http://schemas.microsoft.com/office/drawing/2016/5/10/chartex" xmlns:cx5="http://schemas.microsoft.com/office/drawing/2016/5/11/chartex" xmlns:cx6="http://schemas.microsoft.com/office/drawing/2016/5/12/chartex" xmlns:cx7="http://schemas.microsoft.com/office/drawing/2016/5/13/chartex" xmlns:cx8="http://schemas.microsoft.com/office/drawing/2016/5/14/chartex" xmlns:mc="http://schemas.openxmlformats.org/markup-compatibility/2006" xmlns:aink="http://schemas.microsoft.com/office/drawing/2016/ink" xmlns:am3d="http://schemas.microsoft.com/office/drawing/2017/model3d" xmlns:o="urn:schemas-microsoft-com:office:office" xmlns:r="http://schemas.openxmlformats.org/officeDocument/2006/relationships" xmlns:m="http://schemas.openxmlformats.org/officeDocument/2006/math" xmlns:v="urn:schemas-microsoft-com:vml" xmlns:wp14="http://schemas.microsoft.com/office/word/2010/wordprocessingDrawing" xmlns:wp="http://schemas.openxmlformats.org/drawingml/2006/wordprocessingDrawing" xmlns:w10="urn:schemas-microsoft-com:office:word" xmlns:w="http://schemas.openxmlformats.org/wordprocessingml/2006/main" xmlns:w14="http://schemas.microsoft.com/office/word/2010/wordml" xmlns:w15="http://schemas.microsoft.com/office/word/2012/wordml" xmlns:w16cid="http://schemas.microsoft.com/office/word/2016/wordml/cid" xmlns:w16se="http://schemas.microsoft.com/office/word/2015/wordml/symex" xmlns:wpg="http://schemas.microsoft.com/office/word/2010/wordprocessingGroup" xmlns:wpi="http://schemas.microsoft.com/office/word/2010/wordprocessingInk" xmlns:wne="http://schemas.microsoft.com/office/word/2006/wordml" xmlns:wps="http://schemas.microsoft.com/office/word/2010/wordprocessingShape" mc:Ignorable="w14 w15 w16se w16cid wp14">
+  <w15:person w15:author="Wenda Ni">
+    <w15:presenceInfo w15:providerId="AD" w15:userId="S::wenni@microsoft.com::aaf3b37d-07ac-44d8-ae95-310d3bf8025b"/>
+  </w15:person>
+</w15:people>
+</file>
+
 <file path=word/styles.xml><?xml version="1.0" encoding="utf-8"?>
-<w:styles xmlns:mc="http://schemas.openxmlformats.org/markup-compatibility/2006" xmlns:r="http://schemas.openxmlformats.org/officeDocument/2006/relationships" xmlns:w="http://schemas.openxmlformats.org/wordprocessingml/2006/main" xmlns:w14="http://schemas.microsoft.com/office/word/2010/wordml" xmlns:w15="http://schemas.microsoft.com/office/word/2012/wordml" mc:Ignorable="w14 w15">
+<w:styles xmlns:mc="http://schemas.openxmlformats.org/markup-compatibility/2006" xmlns:r="http://schemas.openxmlformats.org/officeDocument/2006/relationships" xmlns:w="http://schemas.openxmlformats.org/wordprocessingml/2006/main" xmlns:w14="http://schemas.microsoft.com/office/word/2010/wordml" xmlns:w15="http://schemas.microsoft.com/office/word/2012/wordml" xmlns:w16cid="http://schemas.microsoft.com/office/word/2016/wordml/cid" xmlns:w16se="http://schemas.microsoft.com/office/word/2015/wordml/symex" mc:Ignorable="w14 w15 w16se w16cid">
   <w:docDefaults>
     <w:rPrDefault>
       <w:rPr>
@@ -10048,7 +10193,7 @@
       </w:pPr>
     </w:pPrDefault>
   </w:docDefaults>
-  <w:latentStyles w:defLockedState="0" w:defUIPriority="99" w:defSemiHidden="0" w:defUnhideWhenUsed="0" w:defQFormat="0" w:count="371">
+  <w:latentStyles w:defLockedState="0" w:defUIPriority="99" w:defSemiHidden="0" w:defUnhideWhenUsed="0" w:defQFormat="0" w:count="376">
     <w:lsdException w:name="Normal" w:uiPriority="0" w:qFormat="1"/>
     <w:lsdException w:name="heading 1" w:uiPriority="9" w:qFormat="1"/>
     <w:lsdException w:name="heading 2" w:semiHidden="1" w:uiPriority="9" w:unhideWhenUsed="1" w:qFormat="1"/>
@@ -10420,6 +10565,11 @@
     <w:lsdException w:name="List Table 5 Dark Accent 6" w:uiPriority="50"/>
     <w:lsdException w:name="List Table 6 Colorful Accent 6" w:uiPriority="51"/>
     <w:lsdException w:name="List Table 7 Colorful Accent 6" w:uiPriority="52"/>
+    <w:lsdException w:name="Mention" w:semiHidden="1" w:unhideWhenUsed="1"/>
+    <w:lsdException w:name="Smart Hyperlink" w:semiHidden="1" w:unhideWhenUsed="1"/>
+    <w:lsdException w:name="Hashtag" w:semiHidden="1" w:unhideWhenUsed="1"/>
+    <w:lsdException w:name="Unresolved Mention" w:semiHidden="1" w:unhideWhenUsed="1"/>
+    <w:lsdException w:name="Smart Link" w:semiHidden="1" w:unhideWhenUsed="1"/>
   </w:latentStyles>
   <w:style w:type="paragraph" w:default="1" w:styleId="Normal">
     <w:name w:val="Normal"/>
@@ -11882,12 +12032,6 @@
 </file>
 
 <file path=customXml/item1.xml><?xml version="1.0" encoding="utf-8"?>
-<p:properties xmlns:p="http://schemas.microsoft.com/office/2006/metadata/properties" xmlns:pc="http://schemas.microsoft.com/office/infopath/2007/PartnerControls" xmlns:xsi="http://www.w3.org/2001/XMLSchema-instance">
-  <documentManagement/>
-</p:properties>
-</file>
-
-<file path=customXml/item2.xml><?xml version="1.0" encoding="utf-8"?>
 <ct:contentTypeSchema xmlns:ct="http://schemas.microsoft.com/office/2006/metadata/contentType" xmlns:ma="http://schemas.microsoft.com/office/2006/metadata/properties/metaAttributes" ct:_="" ma:_="" ma:contentTypeName="Document" ma:contentTypeID="0x01010028B04B504A861D49B680737FFDA3D427" ma:contentTypeVersion="3" ma:contentTypeDescription="Create a new document." ma:contentTypeScope="" ma:versionID="64f9598ea1d62b8d88e265c4917789b4">
   <xsd:schema xmlns:xsd="http://www.w3.org/2001/XMLSchema" xmlns:xs="http://www.w3.org/2001/XMLSchema" xmlns:p="http://schemas.microsoft.com/office/2006/metadata/properties" xmlns:ns2="5f628385-fd00-40ea-be7c-bd1af1fa5cba" targetNamespace="http://schemas.microsoft.com/office/2006/metadata/properties" ma:root="true" ma:fieldsID="5f3309142ac89d5697512b65686dbe44" ns2:_="">
     <xsd:import namespace="5f628385-fd00-40ea-be7c-bd1af1fa5cba"/>
@@ -12027,6 +12171,12 @@
 </ct:contentTypeSchema>
 </file>
 
+<file path=customXml/item2.xml><?xml version="1.0" encoding="utf-8"?>
+<p:properties xmlns:p="http://schemas.microsoft.com/office/2006/metadata/properties" xmlns:pc="http://schemas.microsoft.com/office/infopath/2007/PartnerControls" xmlns:xsi="http://www.w3.org/2001/XMLSchema-instance">
+  <documentManagement/>
+</p:properties>
+</file>
+
 <file path=customXml/item3.xml><?xml version="1.0" encoding="utf-8"?>
 <?mso-contentType ?>
 <FormTemplates xmlns="http://schemas.microsoft.com/sharepoint/v3/contenttype/forms">
@@ -12045,15 +12195,6 @@
 </file>
 
 <file path=customXml/itemProps1.xml><?xml version="1.0" encoding="utf-8"?>
-<ds:datastoreItem xmlns:ds="http://schemas.openxmlformats.org/officeDocument/2006/customXml" ds:itemID="{891E62D9-EC9A-41CD-B375-306D7F228BFD}">
-  <ds:schemaRefs>
-    <ds:schemaRef ds:uri="http://schemas.microsoft.com/office/2006/metadata/properties"/>
-    <ds:schemaRef ds:uri="http://schemas.microsoft.com/office/infopath/2007/PartnerControls"/>
-  </ds:schemaRefs>
-</ds:datastoreItem>
-</file>
-
-<file path=customXml/itemProps2.xml><?xml version="1.0" encoding="utf-8"?>
 <ds:datastoreItem xmlns:ds="http://schemas.openxmlformats.org/officeDocument/2006/customXml" ds:itemID="{470E2E08-0F17-4BCB-8BB0-5B1089C4EC4B}">
   <ds:schemaRefs>
     <ds:schemaRef ds:uri="http://schemas.microsoft.com/office/2006/metadata/contentType"/>
@@ -12071,6 +12212,15 @@
 </ds:datastoreItem>
 </file>
 
+<file path=customXml/itemProps2.xml><?xml version="1.0" encoding="utf-8"?>
+<ds:datastoreItem xmlns:ds="http://schemas.openxmlformats.org/officeDocument/2006/customXml" ds:itemID="{891E62D9-EC9A-41CD-B375-306D7F228BFD}">
+  <ds:schemaRefs>
+    <ds:schemaRef ds:uri="http://schemas.microsoft.com/office/2006/metadata/properties"/>
+    <ds:schemaRef ds:uri="http://schemas.microsoft.com/office/infopath/2007/PartnerControls"/>
+  </ds:schemaRefs>
+</ds:datastoreItem>
+</file>
+
 <file path=customXml/itemProps3.xml><?xml version="1.0" encoding="utf-8"?>
 <ds:datastoreItem xmlns:ds="http://schemas.openxmlformats.org/officeDocument/2006/customXml" ds:itemID="{33491F00-68AF-4D51-8172-300AF0FB1AD4}">
   <ds:schemaRefs>
@@ -12080,7 +12230,7 @@
 </file>
 
 <file path=customXml/itemProps4.xml><?xml version="1.0" encoding="utf-8"?>
-<ds:datastoreItem xmlns:ds="http://schemas.openxmlformats.org/officeDocument/2006/customXml" ds:itemID="{D630AE81-4983-426A-B3BA-5F34CDF7FE29}">
+<ds:datastoreItem xmlns:ds="http://schemas.openxmlformats.org/officeDocument/2006/customXml" ds:itemID="{BB7B74CF-EFE9-4981-A160-4C97881B138D}">
   <ds:schemaRefs>
     <ds:schemaRef ds:uri="http://schemas.openxmlformats.org/officeDocument/2006/bibliography"/>
   </ds:schemaRefs>
@@ -12088,7 +12238,7 @@
 </file>
 
 <file path=customXml/itemProps5.xml><?xml version="1.0" encoding="utf-8"?>
-<ds:datastoreItem xmlns:ds="http://schemas.openxmlformats.org/officeDocument/2006/customXml" ds:itemID="{EDC7F240-3B27-4FDE-8B75-0737D993C177}">
+<ds:datastoreItem xmlns:ds="http://schemas.openxmlformats.org/officeDocument/2006/customXml" ds:itemID="{1770E58A-9B05-41CF-9E6D-CD6D12FDDA8E}">
   <ds:schemaRefs>
     <ds:schemaRef ds:uri="http://schemas.openxmlformats.org/officeDocument/2006/bibliography"/>
   </ds:schemaRefs>

</xml_diff>